<commit_message>
Updated Documents snyk and trivy and prepraing differential docx betwn Trivy vs Snyk
</commit_message>
<xml_diff>
--- a/Trviy Final.docx
+++ b/Trviy Final.docx
@@ -1,6 +1,6 @@
 
 <file path=word/document.xml><?xml version="1.0" encoding="utf-8"?>
-<w:document xmlns:wpc="http://schemas.microsoft.com/office/word/2010/wordprocessingCanvas" xmlns:cx="http://schemas.microsoft.com/office/drawing/2014/chartex" xmlns:cx1="http://schemas.microsoft.com/office/drawing/2015/9/8/chartex" xmlns:mc="http://schemas.openxmlformats.org/markup-compatibility/2006" xmlns:o="urn:schemas-microsoft-com:office:office" xmlns:r="http://schemas.openxmlformats.org/officeDocument/2006/relationships" xmlns:m="http://schemas.openxmlformats.org/officeDocument/2006/math" xmlns:v="urn:schemas-microsoft-com:vml" xmlns:wp14="http://schemas.microsoft.com/office/word/2010/wordprocessingDrawing" xmlns:wp="http://schemas.openxmlformats.org/drawingml/2006/wordprocessingDrawing" xmlns:w10="urn:schemas-microsoft-com:office:word" xmlns:w="http://schemas.openxmlformats.org/wordprocessingml/2006/main" xmlns:w14="http://schemas.microsoft.com/office/word/2010/wordml" xmlns:w15="http://schemas.microsoft.com/office/word/2012/wordml" xmlns:w16se="http://schemas.microsoft.com/office/word/2015/wordml/symex" xmlns:wpg="http://schemas.microsoft.com/office/word/2010/wordprocessingGroup" xmlns:wpi="http://schemas.microsoft.com/office/word/2010/wordprocessingInk" xmlns:wne="http://schemas.microsoft.com/office/word/2006/wordml" xmlns:wps="http://schemas.microsoft.com/office/word/2010/wordprocessingShape" mc:Ignorable="w14 w15 w16se wp14">
+<w:document xmlns:wpc="http://schemas.microsoft.com/office/word/2010/wordprocessingCanvas" xmlns:cx="http://schemas.microsoft.com/office/drawing/2014/chartex" xmlns:cx1="http://schemas.microsoft.com/office/drawing/2015/9/8/chartex" xmlns:cx2="http://schemas.microsoft.com/office/drawing/2015/10/21/chartex" xmlns:cx3="http://schemas.microsoft.com/office/drawing/2016/5/9/chartex" xmlns:cx4="http://schemas.microsoft.com/office/drawing/2016/5/10/chartex" xmlns:cx5="http://schemas.microsoft.com/office/drawing/2016/5/11/chartex" xmlns:cx6="http://schemas.microsoft.com/office/drawing/2016/5/12/chartex" xmlns:cx7="http://schemas.microsoft.com/office/drawing/2016/5/13/chartex" xmlns:cx8="http://schemas.microsoft.com/office/drawing/2016/5/14/chartex" xmlns:mc="http://schemas.openxmlformats.org/markup-compatibility/2006" xmlns:aink="http://schemas.microsoft.com/office/drawing/2016/ink" xmlns:am3d="http://schemas.microsoft.com/office/drawing/2017/model3d" xmlns:o="urn:schemas-microsoft-com:office:office" xmlns:oel="http://schemas.microsoft.com/office/2019/extlst" xmlns:r="http://schemas.openxmlformats.org/officeDocument/2006/relationships" xmlns:m="http://schemas.openxmlformats.org/officeDocument/2006/math" xmlns:v="urn:schemas-microsoft-com:vml" xmlns:wp14="http://schemas.microsoft.com/office/word/2010/wordprocessingDrawing" xmlns:wp="http://schemas.openxmlformats.org/drawingml/2006/wordprocessingDrawing" xmlns:w10="urn:schemas-microsoft-com:office:word" xmlns:w="http://schemas.openxmlformats.org/wordprocessingml/2006/main" xmlns:w14="http://schemas.microsoft.com/office/word/2010/wordml" xmlns:w15="http://schemas.microsoft.com/office/word/2012/wordml" xmlns:w16cex="http://schemas.microsoft.com/office/word/2018/wordml/cex" xmlns:w16cid="http://schemas.microsoft.com/office/word/2016/wordml/cid" xmlns:w16="http://schemas.microsoft.com/office/word/2018/wordml" xmlns:w16sdtdh="http://schemas.microsoft.com/office/word/2020/wordml/sdtdatahash" xmlns:w16se="http://schemas.microsoft.com/office/word/2015/wordml/symex" xmlns:wpg="http://schemas.microsoft.com/office/word/2010/wordprocessingGroup" xmlns:wpi="http://schemas.microsoft.com/office/word/2010/wordprocessingInk" xmlns:wne="http://schemas.microsoft.com/office/word/2006/wordml" xmlns:wps="http://schemas.microsoft.com/office/word/2010/wordprocessingShape" mc:Ignorable="w14 w15 w16se w16cid w16 w16cex w16sdtdh wp14">
   <w:body>
     <w:p>
       <w:pPr>
@@ -582,7 +582,7 @@
                                 <w:tblLook w:val="04A0" w:firstRow="1" w:lastRow="0" w:firstColumn="1" w:lastColumn="0" w:noHBand="0" w:noVBand="1"/>
                               </w:tblPr>
                               <w:tblGrid>
-                                <w:gridCol w:w="8893"/>
+                                <w:gridCol w:w="8908"/>
                               </w:tblGrid>
                               <w:tr>
                                 <w:trPr>
@@ -705,7 +705,7 @@
           </mc:Choice>
           <mc:Fallback>
             <w:pict>
-              <v:group w14:anchorId="5D7ADA72" id="Group 10" o:spid="_x0000_s1026" style="position:absolute;margin-left:-11.3pt;margin-top:6.7pt;width:563.7pt;height:82.2pt;z-index:251659264" coordorigin=",15081" coordsize="71590,10436" o:gfxdata="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">
+              <v:group w14:anchorId="5D7ADA72" id="Group 10" o:spid="_x0000_s1026" style="position:absolute;margin-left:-11.3pt;margin-top:6.7pt;width:563.7pt;height:82.2pt;z-index:251659264" coordorigin=",15081" coordsize="71590,10436" o:gfxdata="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">
                 <v:shapetype id="_x0000_t202" coordsize="21600,21600" o:spt="202" path="m,l,21600r21600,l21600,xe">
                   <v:stroke joinstyle="miter"/>
                   <v:path gradientshapeok="t" o:connecttype="rect"/>
@@ -721,7 +721,7 @@
                           <w:tblLook w:val="04A0" w:firstRow="1" w:lastRow="0" w:firstColumn="1" w:lastColumn="0" w:noHBand="0" w:noVBand="1"/>
                         </w:tblPr>
                         <w:tblGrid>
-                          <w:gridCol w:w="8893"/>
+                          <w:gridCol w:w="8908"/>
                         </w:tblGrid>
                         <w:tr>
                           <w:trPr>
@@ -877,7 +877,7 @@
         <w:t xml:space="preserve">                                                                </w:t>
       </w:r>
       <w:bookmarkStart w:id="34" w:name="_Toc136430274"/>
-      <w:bookmarkStart w:id="35" w:name="_Toc151844604"/>
+      <w:bookmarkStart w:id="35" w:name="_Toc152016136"/>
       <w:r>
         <w:rPr>
           <w:color w:val="auto"/>
@@ -1505,7 +1505,7 @@
       <w:bookmarkStart w:id="72" w:name="_Toc192054122"/>
       <w:bookmarkStart w:id="73" w:name="_Toc194821437"/>
       <w:bookmarkStart w:id="74" w:name="_Toc177457325"/>
-      <w:bookmarkStart w:id="75" w:name="_Toc151844605"/>
+      <w:bookmarkStart w:id="75" w:name="_Toc152016137"/>
       <w:bookmarkEnd w:id="1"/>
       <w:bookmarkEnd w:id="2"/>
       <w:bookmarkEnd w:id="3"/>
@@ -1619,12 +1619,14 @@
           <w:rFonts w:eastAsiaTheme="minorEastAsia" w:cstheme="minorBidi"/>
           <w:b w:val="0"/>
           <w:caps w:val="0"/>
-          <w:sz w:val="22"/>
-          <w:szCs w:val="22"/>
-          <w:lang w:val="en-US" w:bidi="ar-SA"/>
-        </w:rPr>
-      </w:pPr>
-      <w:hyperlink w:anchor="_Toc151844604" w:history="1">
+          <w:kern w:val="2"/>
+          <w:sz w:val="22"/>
+          <w:szCs w:val="20"/>
+          <w:lang w:val="en-US" w:bidi="hi-IN"/>
+          <w14:ligatures w14:val="standardContextual"/>
+        </w:rPr>
+      </w:pPr>
+      <w:hyperlink w:anchor="_Toc152016136" w:history="1">
         <w:r>
           <w:rPr>
             <w:rStyle w:val="Hyperlink"/>
@@ -1647,7 +1649,7 @@
           <w:rPr>
             <w:webHidden/>
           </w:rPr>
-          <w:instrText xml:space="preserve"> PAGEREF _Toc151844604 \h </w:instrText>
+          <w:instrText xml:space="preserve"> PAGEREF _Toc152016136 \h </w:instrText>
         </w:r>
         <w:r>
           <w:rPr>
@@ -1681,12 +1683,14 @@
           <w:rFonts w:eastAsiaTheme="minorEastAsia" w:cstheme="minorBidi"/>
           <w:b w:val="0"/>
           <w:caps w:val="0"/>
-          <w:sz w:val="22"/>
-          <w:szCs w:val="22"/>
-          <w:lang w:val="en-US" w:bidi="ar-SA"/>
-        </w:rPr>
-      </w:pPr>
-      <w:hyperlink w:anchor="_Toc151844605" w:history="1">
+          <w:kern w:val="2"/>
+          <w:sz w:val="22"/>
+          <w:szCs w:val="20"/>
+          <w:lang w:val="en-US" w:bidi="hi-IN"/>
+          <w14:ligatures w14:val="standardContextual"/>
+        </w:rPr>
+      </w:pPr>
+      <w:hyperlink w:anchor="_Toc152016137" w:history="1">
         <w:r>
           <w:rPr>
             <w:rStyle w:val="Hyperlink"/>
@@ -1709,7 +1713,7 @@
           <w:rPr>
             <w:webHidden/>
           </w:rPr>
-          <w:instrText xml:space="preserve"> PAGEREF _Toc151844605 \h </w:instrText>
+          <w:instrText xml:space="preserve"> PAGEREF _Toc152016137 \h </w:instrText>
         </w:r>
         <w:r>
           <w:rPr>
@@ -1743,12 +1747,14 @@
           <w:rFonts w:eastAsiaTheme="minorEastAsia" w:cstheme="minorBidi"/>
           <w:b w:val="0"/>
           <w:caps w:val="0"/>
-          <w:sz w:val="22"/>
-          <w:szCs w:val="22"/>
-          <w:lang w:val="en-US" w:bidi="ar-SA"/>
-        </w:rPr>
-      </w:pPr>
-      <w:hyperlink w:anchor="_Toc151844606" w:history="1">
+          <w:kern w:val="2"/>
+          <w:sz w:val="22"/>
+          <w:szCs w:val="20"/>
+          <w:lang w:val="en-US" w:bidi="hi-IN"/>
+          <w14:ligatures w14:val="standardContextual"/>
+        </w:rPr>
+      </w:pPr>
+      <w:hyperlink w:anchor="_Toc152016138" w:history="1">
         <w:r>
           <w:rPr>
             <w:rStyle w:val="Hyperlink"/>
@@ -1760,9 +1766,11 @@
             <w:rFonts w:eastAsiaTheme="minorEastAsia" w:cstheme="minorBidi"/>
             <w:b w:val="0"/>
             <w:caps w:val="0"/>
+            <w:kern w:val="2"/>
             <w:sz w:val="22"/>
-            <w:szCs w:val="22"/>
-            <w:lang w:val="en-US" w:bidi="ar-SA"/>
+            <w:szCs w:val="20"/>
+            <w:lang w:val="en-US" w:bidi="hi-IN"/>
+            <w14:ligatures w14:val="standardContextual"/>
           </w:rPr>
           <w:tab/>
         </w:r>
@@ -1788,7 +1796,7 @@
           <w:rPr>
             <w:webHidden/>
           </w:rPr>
-          <w:instrText xml:space="preserve"> PAGEREF _Toc151844606 \h </w:instrText>
+          <w:instrText xml:space="preserve"> PAGEREF _Toc152016138 \h </w:instrText>
         </w:r>
         <w:r>
           <w:rPr>
@@ -1824,12 +1832,13 @@
         <w:rPr>
           <w:rFonts w:asciiTheme="minorHAnsi" w:eastAsiaTheme="minorEastAsia" w:hAnsiTheme="minorHAnsi" w:cstheme="minorBidi"/>
           <w:b w:val="0"/>
-          <w:sz w:val="22"/>
-          <w:szCs w:val="22"/>
-          <w:lang w:val="en-US" w:bidi="ar-SA"/>
-        </w:rPr>
-      </w:pPr>
-      <w:hyperlink w:anchor="_Toc151844607" w:history="1">
+          <w:kern w:val="2"/>
+          <w:sz w:val="22"/>
+          <w:lang w:val="en-US" w:bidi="hi-IN"/>
+          <w14:ligatures w14:val="standardContextual"/>
+        </w:rPr>
+      </w:pPr>
+      <w:hyperlink w:anchor="_Toc152016139" w:history="1">
         <w:r>
           <w:rPr>
             <w:rStyle w:val="Hyperlink"/>
@@ -1840,9 +1849,10 @@
           <w:rPr>
             <w:rFonts w:asciiTheme="minorHAnsi" w:eastAsiaTheme="minorEastAsia" w:hAnsiTheme="minorHAnsi" w:cstheme="minorBidi"/>
             <w:b w:val="0"/>
+            <w:kern w:val="2"/>
             <w:sz w:val="22"/>
-            <w:szCs w:val="22"/>
-            <w:lang w:val="en-US" w:bidi="ar-SA"/>
+            <w:lang w:val="en-US" w:bidi="hi-IN"/>
+            <w14:ligatures w14:val="standardContextual"/>
           </w:rPr>
           <w:tab/>
         </w:r>
@@ -1868,7 +1878,7 @@
           <w:rPr>
             <w:webHidden/>
           </w:rPr>
-          <w:instrText xml:space="preserve"> PAGEREF _Toc151844607 \h </w:instrText>
+          <w:instrText xml:space="preserve"> PAGEREF _Toc152016139 \h </w:instrText>
         </w:r>
         <w:r>
           <w:rPr>
@@ -1904,12 +1914,13 @@
         <w:rPr>
           <w:rFonts w:asciiTheme="minorHAnsi" w:eastAsiaTheme="minorEastAsia" w:hAnsiTheme="minorHAnsi" w:cstheme="minorBidi"/>
           <w:b w:val="0"/>
-          <w:sz w:val="22"/>
-          <w:szCs w:val="22"/>
-          <w:lang w:val="en-US" w:bidi="ar-SA"/>
-        </w:rPr>
-      </w:pPr>
-      <w:hyperlink w:anchor="_Toc151844608" w:history="1">
+          <w:kern w:val="2"/>
+          <w:sz w:val="22"/>
+          <w:lang w:val="en-US" w:bidi="hi-IN"/>
+          <w14:ligatures w14:val="standardContextual"/>
+        </w:rPr>
+      </w:pPr>
+      <w:hyperlink w:anchor="_Toc152016140" w:history="1">
         <w:r>
           <w:rPr>
             <w:rStyle w:val="Hyperlink"/>
@@ -1920,9 +1931,10 @@
           <w:rPr>
             <w:rFonts w:asciiTheme="minorHAnsi" w:eastAsiaTheme="minorEastAsia" w:hAnsiTheme="minorHAnsi" w:cstheme="minorBidi"/>
             <w:b w:val="0"/>
+            <w:kern w:val="2"/>
             <w:sz w:val="22"/>
-            <w:szCs w:val="22"/>
-            <w:lang w:val="en-US" w:bidi="ar-SA"/>
+            <w:lang w:val="en-US" w:bidi="hi-IN"/>
+            <w14:ligatures w14:val="standardContextual"/>
           </w:rPr>
           <w:tab/>
         </w:r>
@@ -1948,7 +1960,7 @@
           <w:rPr>
             <w:webHidden/>
           </w:rPr>
-          <w:instrText xml:space="preserve"> PAGEREF _Toc151844608 \h </w:instrText>
+          <w:instrText xml:space="preserve"> PAGEREF _Toc152016140 \h </w:instrText>
         </w:r>
         <w:r>
           <w:rPr>
@@ -1974,8 +1986,6 @@
           <w:fldChar w:fldCharType="end"/>
         </w:r>
       </w:hyperlink>
-      <w:bookmarkStart w:id="76" w:name="_GoBack"/>
-      <w:bookmarkEnd w:id="76"/>
     </w:p>
     <w:p>
       <w:pPr>
@@ -1986,12 +1996,13 @@
         <w:rPr>
           <w:rFonts w:asciiTheme="minorHAnsi" w:eastAsiaTheme="minorEastAsia" w:hAnsiTheme="minorHAnsi" w:cstheme="minorBidi"/>
           <w:b w:val="0"/>
-          <w:sz w:val="22"/>
-          <w:szCs w:val="22"/>
-          <w:lang w:val="en-US" w:bidi="ar-SA"/>
-        </w:rPr>
-      </w:pPr>
-      <w:hyperlink w:anchor="_Toc151844609" w:history="1">
+          <w:kern w:val="2"/>
+          <w:sz w:val="22"/>
+          <w:lang w:val="en-US" w:bidi="hi-IN"/>
+          <w14:ligatures w14:val="standardContextual"/>
+        </w:rPr>
+      </w:pPr>
+      <w:hyperlink w:anchor="_Toc152016141" w:history="1">
         <w:r>
           <w:rPr>
             <w:rStyle w:val="Hyperlink"/>
@@ -2002,9 +2013,10 @@
           <w:rPr>
             <w:rFonts w:asciiTheme="minorHAnsi" w:eastAsiaTheme="minorEastAsia" w:hAnsiTheme="minorHAnsi" w:cstheme="minorBidi"/>
             <w:b w:val="0"/>
+            <w:kern w:val="2"/>
             <w:sz w:val="22"/>
-            <w:szCs w:val="22"/>
-            <w:lang w:val="en-US" w:bidi="ar-SA"/>
+            <w:lang w:val="en-US" w:bidi="hi-IN"/>
+            <w14:ligatures w14:val="standardContextual"/>
           </w:rPr>
           <w:tab/>
         </w:r>
@@ -2030,7 +2042,7 @@
           <w:rPr>
             <w:webHidden/>
           </w:rPr>
-          <w:instrText xml:space="preserve"> PAGEREF _Toc151844609 \h </w:instrText>
+          <w:instrText xml:space="preserve"> PAGEREF _Toc152016141 \h </w:instrText>
         </w:r>
         <w:r>
           <w:rPr>
@@ -2064,12 +2076,14 @@
           <w:rFonts w:eastAsiaTheme="minorEastAsia" w:cstheme="minorBidi"/>
           <w:b w:val="0"/>
           <w:caps w:val="0"/>
-          <w:sz w:val="22"/>
-          <w:szCs w:val="22"/>
-          <w:lang w:val="en-US" w:bidi="ar-SA"/>
-        </w:rPr>
-      </w:pPr>
-      <w:hyperlink w:anchor="_Toc151844610" w:history="1">
+          <w:kern w:val="2"/>
+          <w:sz w:val="22"/>
+          <w:szCs w:val="20"/>
+          <w:lang w:val="en-US" w:bidi="hi-IN"/>
+          <w14:ligatures w14:val="standardContextual"/>
+        </w:rPr>
+      </w:pPr>
+      <w:hyperlink w:anchor="_Toc152016142" w:history="1">
         <w:r>
           <w:rPr>
             <w:rStyle w:val="Hyperlink"/>
@@ -2081,9 +2095,11 @@
             <w:rFonts w:eastAsiaTheme="minorEastAsia" w:cstheme="minorBidi"/>
             <w:b w:val="0"/>
             <w:caps w:val="0"/>
+            <w:kern w:val="2"/>
             <w:sz w:val="22"/>
-            <w:szCs w:val="22"/>
-            <w:lang w:val="en-US" w:bidi="ar-SA"/>
+            <w:szCs w:val="20"/>
+            <w:lang w:val="en-US" w:bidi="hi-IN"/>
+            <w14:ligatures w14:val="standardContextual"/>
           </w:rPr>
           <w:tab/>
         </w:r>
@@ -2109,7 +2125,7 @@
           <w:rPr>
             <w:webHidden/>
           </w:rPr>
-          <w:instrText xml:space="preserve"> PAGEREF _Toc151844610 \h </w:instrText>
+          <w:instrText xml:space="preserve"> PAGEREF _Toc152016142 \h </w:instrText>
         </w:r>
         <w:r>
           <w:rPr>
@@ -2145,17 +2161,19 @@
         <w:rPr>
           <w:rFonts w:asciiTheme="minorHAnsi" w:eastAsiaTheme="minorEastAsia" w:hAnsiTheme="minorHAnsi" w:cstheme="minorBidi"/>
           <w:b w:val="0"/>
-          <w:sz w:val="22"/>
-          <w:szCs w:val="22"/>
-          <w:lang w:val="en-US" w:bidi="ar-SA"/>
-        </w:rPr>
-      </w:pPr>
-      <w:hyperlink w:anchor="_Toc151844611" w:history="1">
+          <w:kern w:val="2"/>
+          <w:sz w:val="22"/>
+          <w:lang w:val="en-US" w:bidi="hi-IN"/>
+          <w14:ligatures w14:val="standardContextual"/>
+        </w:rPr>
+      </w:pPr>
+      <w:hyperlink w:anchor="_Toc152016143" w:history="1">
         <w:r>
           <w:rPr>
             <w:rStyle w:val="Hyperlink"/>
             <w:rFonts w:eastAsiaTheme="majorEastAsia"/>
             <w:bCs/>
+            <w:lang w:bidi="ar-SA"/>
           </w:rPr>
           <w:t>2.1</w:t>
         </w:r>
@@ -2163,9 +2181,10 @@
           <w:rPr>
             <w:rFonts w:asciiTheme="minorHAnsi" w:eastAsiaTheme="minorEastAsia" w:hAnsiTheme="minorHAnsi" w:cstheme="minorBidi"/>
             <w:b w:val="0"/>
+            <w:kern w:val="2"/>
             <w:sz w:val="22"/>
-            <w:szCs w:val="22"/>
-            <w:lang w:val="en-US" w:bidi="ar-SA"/>
+            <w:lang w:val="en-US" w:bidi="hi-IN"/>
+            <w14:ligatures w14:val="standardContextual"/>
           </w:rPr>
           <w:tab/>
         </w:r>
@@ -2174,6 +2193,7 @@
             <w:rStyle w:val="Hyperlink"/>
             <w:rFonts w:eastAsiaTheme="majorEastAsia" w:cs="Calibri"/>
             <w:bCs/>
+            <w:lang w:bidi="ar-SA"/>
           </w:rPr>
           <w:t>INSTALLATION</w:t>
         </w:r>
@@ -2193,7 +2213,7 @@
           <w:rPr>
             <w:webHidden/>
           </w:rPr>
-          <w:instrText xml:space="preserve"> PAGEREF _Toc151844611 \h </w:instrText>
+          <w:instrText xml:space="preserve"> PAGEREF _Toc152016143 \h </w:instrText>
         </w:r>
         <w:r>
           <w:rPr>
@@ -2229,12 +2249,13 @@
         <w:rPr>
           <w:rFonts w:asciiTheme="minorHAnsi" w:eastAsiaTheme="minorEastAsia" w:hAnsiTheme="minorHAnsi" w:cstheme="minorBidi"/>
           <w:b w:val="0"/>
-          <w:sz w:val="22"/>
-          <w:szCs w:val="22"/>
-          <w:lang w:val="en-US" w:bidi="ar-SA"/>
-        </w:rPr>
-      </w:pPr>
-      <w:hyperlink w:anchor="_Toc151844612" w:history="1">
+          <w:kern w:val="2"/>
+          <w:sz w:val="22"/>
+          <w:lang w:val="en-US" w:bidi="hi-IN"/>
+          <w14:ligatures w14:val="standardContextual"/>
+        </w:rPr>
+      </w:pPr>
+      <w:hyperlink w:anchor="_Toc152016144" w:history="1">
         <w:r>
           <w:rPr>
             <w:rStyle w:val="Hyperlink"/>
@@ -2246,9 +2267,10 @@
           <w:rPr>
             <w:rFonts w:asciiTheme="minorHAnsi" w:eastAsiaTheme="minorEastAsia" w:hAnsiTheme="minorHAnsi" w:cstheme="minorBidi"/>
             <w:b w:val="0"/>
+            <w:kern w:val="2"/>
             <w:sz w:val="22"/>
-            <w:szCs w:val="22"/>
-            <w:lang w:val="en-US" w:bidi="ar-SA"/>
+            <w:lang w:val="en-US" w:bidi="hi-IN"/>
+            <w14:ligatures w14:val="standardContextual"/>
           </w:rPr>
           <w:tab/>
         </w:r>
@@ -2257,7 +2279,7 @@
             <w:rStyle w:val="Hyperlink"/>
             <w:bCs/>
           </w:rPr>
-          <w:t>SCANNING FILE SYSTEM(PROJECT) ON MACHINE</w:t>
+          <w:t>SCANNING PROJECtS LOCALLY</w:t>
         </w:r>
         <w:r>
           <w:rPr>
@@ -2275,7 +2297,7 @@
           <w:rPr>
             <w:webHidden/>
           </w:rPr>
-          <w:instrText xml:space="preserve"> PAGEREF _Toc151844612 \h </w:instrText>
+          <w:instrText xml:space="preserve"> PAGEREF _Toc152016144 \h </w:instrText>
         </w:r>
         <w:r>
           <w:rPr>
@@ -2311,12 +2333,13 @@
         <w:rPr>
           <w:rFonts w:asciiTheme="minorHAnsi" w:eastAsiaTheme="minorEastAsia" w:hAnsiTheme="minorHAnsi" w:cstheme="minorBidi"/>
           <w:b w:val="0"/>
-          <w:sz w:val="22"/>
-          <w:szCs w:val="22"/>
-          <w:lang w:val="en-US" w:bidi="ar-SA"/>
-        </w:rPr>
-      </w:pPr>
-      <w:hyperlink w:anchor="_Toc151844613" w:history="1">
+          <w:kern w:val="2"/>
+          <w:sz w:val="22"/>
+          <w:lang w:val="en-US" w:bidi="hi-IN"/>
+          <w14:ligatures w14:val="standardContextual"/>
+        </w:rPr>
+      </w:pPr>
+      <w:hyperlink w:anchor="_Toc152016145" w:history="1">
         <w:r>
           <w:rPr>
             <w:rStyle w:val="Hyperlink"/>
@@ -2327,9 +2350,10 @@
           <w:rPr>
             <w:rFonts w:asciiTheme="minorHAnsi" w:eastAsiaTheme="minorEastAsia" w:hAnsiTheme="minorHAnsi" w:cstheme="minorBidi"/>
             <w:b w:val="0"/>
+            <w:kern w:val="2"/>
             <w:sz w:val="22"/>
-            <w:szCs w:val="22"/>
-            <w:lang w:val="en-US" w:bidi="ar-SA"/>
+            <w:lang w:val="en-US" w:bidi="hi-IN"/>
+            <w14:ligatures w14:val="standardContextual"/>
           </w:rPr>
           <w:tab/>
         </w:r>
@@ -2355,7 +2379,7 @@
           <w:rPr>
             <w:webHidden/>
           </w:rPr>
-          <w:instrText xml:space="preserve"> PAGEREF _Toc151844613 \h </w:instrText>
+          <w:instrText xml:space="preserve"> PAGEREF _Toc152016145 \h </w:instrText>
         </w:r>
         <w:r>
           <w:rPr>
@@ -2391,12 +2415,13 @@
         <w:rPr>
           <w:rFonts w:asciiTheme="minorHAnsi" w:eastAsiaTheme="minorEastAsia" w:hAnsiTheme="minorHAnsi" w:cstheme="minorBidi"/>
           <w:b w:val="0"/>
-          <w:sz w:val="22"/>
-          <w:szCs w:val="22"/>
-          <w:lang w:val="en-US" w:bidi="ar-SA"/>
-        </w:rPr>
-      </w:pPr>
-      <w:hyperlink w:anchor="_Toc151844614" w:history="1">
+          <w:kern w:val="2"/>
+          <w:sz w:val="22"/>
+          <w:lang w:val="en-US" w:bidi="hi-IN"/>
+          <w14:ligatures w14:val="standardContextual"/>
+        </w:rPr>
+      </w:pPr>
+      <w:hyperlink w:anchor="_Toc152016146" w:history="1">
         <w:r>
           <w:rPr>
             <w:rStyle w:val="Hyperlink"/>
@@ -2407,9 +2432,10 @@
           <w:rPr>
             <w:rFonts w:asciiTheme="minorHAnsi" w:eastAsiaTheme="minorEastAsia" w:hAnsiTheme="minorHAnsi" w:cstheme="minorBidi"/>
             <w:b w:val="0"/>
+            <w:kern w:val="2"/>
             <w:sz w:val="22"/>
-            <w:szCs w:val="22"/>
-            <w:lang w:val="en-US" w:bidi="ar-SA"/>
+            <w:lang w:val="en-US" w:bidi="hi-IN"/>
+            <w14:ligatures w14:val="standardContextual"/>
           </w:rPr>
           <w:tab/>
         </w:r>
@@ -2435,7 +2461,7 @@
           <w:rPr>
             <w:webHidden/>
           </w:rPr>
-          <w:instrText xml:space="preserve"> PAGEREF _Toc151844614 \h </w:instrText>
+          <w:instrText xml:space="preserve"> PAGEREF _Toc152016146 \h </w:instrText>
         </w:r>
         <w:r>
           <w:rPr>
@@ -2471,12 +2497,13 @@
         <w:rPr>
           <w:rFonts w:asciiTheme="minorHAnsi" w:eastAsiaTheme="minorEastAsia" w:hAnsiTheme="minorHAnsi" w:cstheme="minorBidi"/>
           <w:b w:val="0"/>
-          <w:sz w:val="22"/>
-          <w:szCs w:val="22"/>
-          <w:lang w:val="en-US" w:bidi="ar-SA"/>
-        </w:rPr>
-      </w:pPr>
-      <w:hyperlink w:anchor="_Toc151844615" w:history="1">
+          <w:kern w:val="2"/>
+          <w:sz w:val="22"/>
+          <w:lang w:val="en-US" w:bidi="hi-IN"/>
+          <w14:ligatures w14:val="standardContextual"/>
+        </w:rPr>
+      </w:pPr>
+      <w:hyperlink w:anchor="_Toc152016147" w:history="1">
         <w:r>
           <w:rPr>
             <w:rStyle w:val="Hyperlink"/>
@@ -2487,9 +2514,10 @@
           <w:rPr>
             <w:rFonts w:asciiTheme="minorHAnsi" w:eastAsiaTheme="minorEastAsia" w:hAnsiTheme="minorHAnsi" w:cstheme="minorBidi"/>
             <w:b w:val="0"/>
+            <w:kern w:val="2"/>
             <w:sz w:val="22"/>
-            <w:szCs w:val="22"/>
-            <w:lang w:val="en-US" w:bidi="ar-SA"/>
+            <w:lang w:val="en-US" w:bidi="hi-IN"/>
+            <w14:ligatures w14:val="standardContextual"/>
           </w:rPr>
           <w:tab/>
         </w:r>
@@ -2497,7 +2525,7 @@
           <w:rPr>
             <w:rStyle w:val="Hyperlink"/>
           </w:rPr>
-          <w:t>SCANNING PROJECT FROM PIPELINE ON SELF HOSTED AGENT</w:t>
+          <w:t>LIMITATIONS</w:t>
         </w:r>
         <w:r>
           <w:rPr>
@@ -2515,7 +2543,7 @@
           <w:rPr>
             <w:webHidden/>
           </w:rPr>
-          <w:instrText xml:space="preserve"> PAGEREF _Toc151844615 \h </w:instrText>
+          <w:instrText xml:space="preserve"> PAGEREF _Toc152016147 \h </w:instrText>
         </w:r>
         <w:r>
           <w:rPr>
@@ -2549,12 +2577,14 @@
           <w:rFonts w:eastAsiaTheme="minorEastAsia" w:cstheme="minorBidi"/>
           <w:b w:val="0"/>
           <w:caps w:val="0"/>
-          <w:sz w:val="22"/>
-          <w:szCs w:val="22"/>
-          <w:lang w:val="en-US" w:bidi="ar-SA"/>
-        </w:rPr>
-      </w:pPr>
-      <w:hyperlink w:anchor="_Toc151844616" w:history="1">
+          <w:kern w:val="2"/>
+          <w:sz w:val="22"/>
+          <w:szCs w:val="20"/>
+          <w:lang w:val="en-US" w:bidi="hi-IN"/>
+          <w14:ligatures w14:val="standardContextual"/>
+        </w:rPr>
+      </w:pPr>
+      <w:hyperlink w:anchor="_Toc152016148" w:history="1">
         <w:r>
           <w:rPr>
             <w:rStyle w:val="Hyperlink"/>
@@ -2566,9 +2596,11 @@
             <w:rFonts w:eastAsiaTheme="minorEastAsia" w:cstheme="minorBidi"/>
             <w:b w:val="0"/>
             <w:caps w:val="0"/>
+            <w:kern w:val="2"/>
             <w:sz w:val="22"/>
-            <w:szCs w:val="22"/>
-            <w:lang w:val="en-US" w:bidi="ar-SA"/>
+            <w:szCs w:val="20"/>
+            <w:lang w:val="en-US" w:bidi="hi-IN"/>
+            <w14:ligatures w14:val="standardContextual"/>
           </w:rPr>
           <w:tab/>
         </w:r>
@@ -2594,7 +2626,7 @@
           <w:rPr>
             <w:webHidden/>
           </w:rPr>
-          <w:instrText xml:space="preserve"> PAGEREF _Toc151844616 \h </w:instrText>
+          <w:instrText xml:space="preserve"> PAGEREF _Toc152016148 \h </w:instrText>
         </w:r>
         <w:r>
           <w:rPr>
@@ -2643,30 +2675,31 @@
       <w:r>
         <w:br w:type="page"/>
       </w:r>
-      <w:bookmarkStart w:id="77" w:name="_Toc38784544"/>
-      <w:bookmarkStart w:id="78" w:name="_Toc39035900"/>
-      <w:bookmarkStart w:id="79" w:name="_Toc39036174"/>
-      <w:bookmarkStart w:id="80" w:name="_Toc39036271"/>
-      <w:bookmarkStart w:id="81" w:name="_Toc39036319"/>
-      <w:bookmarkStart w:id="82" w:name="_Toc39036548"/>
-      <w:bookmarkStart w:id="83" w:name="_Toc39036644"/>
-      <w:bookmarkStart w:id="84" w:name="_Toc39036984"/>
-      <w:bookmarkStart w:id="85" w:name="_Toc39046197"/>
-      <w:bookmarkStart w:id="86" w:name="_Toc39054210"/>
-      <w:bookmarkStart w:id="87" w:name="_Toc110586134"/>
+      <w:bookmarkStart w:id="76" w:name="_Toc38784544"/>
+      <w:bookmarkStart w:id="77" w:name="_Toc39035900"/>
+      <w:bookmarkStart w:id="78" w:name="_Toc39036174"/>
+      <w:bookmarkStart w:id="79" w:name="_Toc39036271"/>
+      <w:bookmarkStart w:id="80" w:name="_Toc39036319"/>
+      <w:bookmarkStart w:id="81" w:name="_Toc39036548"/>
+      <w:bookmarkStart w:id="82" w:name="_Toc39036644"/>
+      <w:bookmarkStart w:id="83" w:name="_Toc39036984"/>
+      <w:bookmarkStart w:id="84" w:name="_Toc39046197"/>
+      <w:bookmarkStart w:id="85" w:name="_Toc39054210"/>
+      <w:bookmarkStart w:id="86" w:name="_Toc110586134"/>
       <w:bookmarkEnd w:id="71"/>
     </w:p>
     <w:p>
       <w:pPr>
         <w:pStyle w:val="Heading1"/>
       </w:pPr>
-      <w:bookmarkStart w:id="88" w:name="_Toc143883285"/>
-      <w:bookmarkStart w:id="89" w:name="_Toc143883343"/>
-      <w:bookmarkStart w:id="90" w:name="_Toc149579392"/>
-      <w:bookmarkStart w:id="91" w:name="_Toc151844606"/>
+      <w:bookmarkStart w:id="87" w:name="_Toc143883285"/>
+      <w:bookmarkStart w:id="88" w:name="_Toc143883343"/>
+      <w:bookmarkStart w:id="89" w:name="_Toc149579392"/>
+      <w:bookmarkStart w:id="90" w:name="_Toc152016138"/>
       <w:bookmarkEnd w:id="72"/>
       <w:bookmarkEnd w:id="73"/>
       <w:bookmarkEnd w:id="74"/>
+      <w:bookmarkEnd w:id="76"/>
       <w:bookmarkEnd w:id="77"/>
       <w:bookmarkEnd w:id="78"/>
       <w:bookmarkEnd w:id="79"/>
@@ -2677,7 +2710,6 @@
       <w:bookmarkEnd w:id="84"/>
       <w:bookmarkEnd w:id="85"/>
       <w:bookmarkEnd w:id="86"/>
-      <w:bookmarkEnd w:id="87"/>
       <w:r>
         <w:lastRenderedPageBreak/>
         <w:t>sca and Code Coverage using</w:t>
@@ -2685,30 +2717,30 @@
       <w:r>
         <w:t xml:space="preserve"> </w:t>
       </w:r>
+      <w:bookmarkEnd w:id="87"/>
       <w:bookmarkEnd w:id="88"/>
       <w:bookmarkEnd w:id="89"/>
+      <w:r>
+        <w:t>cli</w:t>
+      </w:r>
       <w:bookmarkEnd w:id="90"/>
-      <w:r>
-        <w:t>cli</w:t>
-      </w:r>
+    </w:p>
+    <w:p>
+      <w:pPr>
+        <w:pStyle w:val="Heading2"/>
+      </w:pPr>
+      <w:bookmarkStart w:id="91" w:name="_Generate_Token:_-"/>
+      <w:bookmarkStart w:id="92" w:name="_Toc149577627"/>
       <w:bookmarkEnd w:id="91"/>
-    </w:p>
-    <w:p>
-      <w:pPr>
-        <w:pStyle w:val="Heading2"/>
-      </w:pPr>
-      <w:bookmarkStart w:id="92" w:name="_Generate_Token:_-"/>
-      <w:bookmarkStart w:id="93" w:name="_Toc149577627"/>
+      <w:r>
+        <w:t xml:space="preserve"> </w:t>
+      </w:r>
+      <w:bookmarkStart w:id="93" w:name="_Toc152016139"/>
       <w:bookmarkEnd w:id="92"/>
       <w:r>
-        <w:t xml:space="preserve"> </w:t>
-      </w:r>
-      <w:bookmarkStart w:id="94" w:name="_Toc151844607"/>
+        <w:t>SUPPORTED OPERATION SYSTEMS</w:t>
+      </w:r>
       <w:bookmarkEnd w:id="93"/>
-      <w:r>
-        <w:t>SUPPORTED OPERATION SYSTEMS</w:t>
-      </w:r>
-      <w:bookmarkEnd w:id="94"/>
       <w:r>
         <w:t xml:space="preserve"> </w:t>
       </w:r>
@@ -2751,7 +2783,7 @@
         <w:pStyle w:val="ListParagraph"/>
         <w:numPr>
           <w:ilvl w:val="0"/>
-          <w:numId w:val="38"/>
+          <w:numId w:val="46"/>
         </w:numPr>
         <w:rPr>
           <w:sz w:val="22"/>
@@ -2771,7 +2803,7 @@
         <w:pStyle w:val="ListParagraph"/>
         <w:numPr>
           <w:ilvl w:val="0"/>
-          <w:numId w:val="38"/>
+          <w:numId w:val="46"/>
         </w:numPr>
         <w:rPr>
           <w:sz w:val="22"/>
@@ -2791,17 +2823,15 @@
         <w:pStyle w:val="ListParagraph"/>
         <w:numPr>
           <w:ilvl w:val="0"/>
-          <w:numId w:val="38"/>
+          <w:numId w:val="46"/>
         </w:numPr>
         <w:rPr>
-          <w:bCs/>
-          <w:sz w:val="22"/>
-          <w:szCs w:val="22"/>
-        </w:rPr>
-      </w:pPr>
-      <w:r>
-        <w:rPr>
-          <w:bCs/>
+          <w:sz w:val="22"/>
+          <w:szCs w:val="22"/>
+        </w:rPr>
+      </w:pPr>
+      <w:r>
+        <w:rPr>
           <w:sz w:val="22"/>
           <w:szCs w:val="22"/>
         </w:rPr>
@@ -2813,7 +2843,7 @@
         <w:pStyle w:val="ListParagraph"/>
         <w:numPr>
           <w:ilvl w:val="0"/>
-          <w:numId w:val="38"/>
+          <w:numId w:val="46"/>
         </w:numPr>
         <w:rPr>
           <w:sz w:val="22"/>
@@ -2833,25 +2863,24 @@
         <w:pStyle w:val="ListParagraph"/>
         <w:numPr>
           <w:ilvl w:val="0"/>
-          <w:numId w:val="38"/>
+          <w:numId w:val="46"/>
         </w:numPr>
         <w:rPr>
-          <w:sz w:val="22"/>
-          <w:szCs w:val="22"/>
-        </w:rPr>
-      </w:pPr>
-      <w:r>
-        <w:rPr>
-          <w:sz w:val="22"/>
-          <w:szCs w:val="22"/>
-        </w:rPr>
-        <w:t>Docs</w:t>
-      </w:r>
-    </w:p>
-    <w:p>
-      <w:pPr>
-        <w:pStyle w:val="ListParagraph"/>
-        <w:ind w:left="1440"/>
+          <w:rFonts w:asciiTheme="minorHAnsi" w:hAnsiTheme="minorHAnsi"/>
+          <w:sz w:val="22"/>
+          <w:szCs w:val="22"/>
+        </w:rPr>
+      </w:pPr>
+      <w:r>
+        <w:rPr>
+          <w:sz w:val="22"/>
+          <w:szCs w:val="22"/>
+        </w:rPr>
+        <w:t xml:space="preserve">Docs </w:t>
+      </w:r>
+    </w:p>
+    <w:p>
+      <w:pPr>
         <w:rPr>
           <w:sz w:val="22"/>
           <w:szCs w:val="22"/>
@@ -2862,16 +2891,16 @@
       <w:pPr>
         <w:pStyle w:val="Heading2"/>
       </w:pPr>
-      <w:bookmarkStart w:id="95" w:name="_Toc149577628"/>
+      <w:bookmarkStart w:id="94" w:name="_Toc149577628"/>
       <w:r>
         <w:t xml:space="preserve"> </w:t>
       </w:r>
-      <w:bookmarkStart w:id="96" w:name="_Toc151844608"/>
+      <w:bookmarkStart w:id="95" w:name="_Toc152016140"/>
+      <w:bookmarkEnd w:id="94"/>
+      <w:r>
+        <w:t>SUPPORTED TARGETS</w:t>
+      </w:r>
       <w:bookmarkEnd w:id="95"/>
-      <w:r>
-        <w:t>SUPPORTED TARGETS</w:t>
-      </w:r>
-      <w:bookmarkEnd w:id="96"/>
       <w:r>
         <w:t xml:space="preserve"> </w:t>
       </w:r>
@@ -3037,16 +3066,16 @@
       <w:pPr>
         <w:pStyle w:val="Heading2"/>
       </w:pPr>
-      <w:bookmarkStart w:id="97" w:name="_Toc149577629"/>
+      <w:bookmarkStart w:id="96" w:name="_Toc149577629"/>
       <w:r>
         <w:t xml:space="preserve"> </w:t>
       </w:r>
-      <w:bookmarkStart w:id="98" w:name="_Toc151844609"/>
+      <w:bookmarkStart w:id="97" w:name="_Toc152016141"/>
+      <w:bookmarkEnd w:id="96"/>
+      <w:r>
+        <w:t>WHAT IT SCANS</w:t>
+      </w:r>
       <w:bookmarkEnd w:id="97"/>
-      <w:r>
-        <w:t>WHAT IT SCANS</w:t>
-      </w:r>
-      <w:bookmarkEnd w:id="98"/>
       <w:r>
         <w:t xml:space="preserve">  </w:t>
       </w:r>
@@ -3255,11 +3284,11 @@
       <w:r>
         <w:t xml:space="preserve"> </w:t>
       </w:r>
-      <w:bookmarkStart w:id="99" w:name="_Toc151844610"/>
+      <w:bookmarkStart w:id="98" w:name="_Toc152016142"/>
       <w:r>
         <w:t>TRIVY WITH WINDOWS OS</w:t>
       </w:r>
-      <w:bookmarkEnd w:id="99"/>
+      <w:bookmarkEnd w:id="98"/>
     </w:p>
     <w:p>
       <w:pPr>
@@ -3273,7 +3302,7 @@
           <w:lang w:bidi="ar-SA"/>
         </w:rPr>
       </w:pPr>
-      <w:bookmarkStart w:id="100" w:name="_Toc151844611"/>
+      <w:bookmarkStart w:id="99" w:name="_Toc152016143"/>
       <w:r>
         <w:rPr>
           <w:rFonts w:eastAsiaTheme="majorEastAsia" w:cs="Calibri"/>
@@ -3285,7 +3314,7 @@
         </w:rPr>
         <w:t>INSTALLATION</w:t>
       </w:r>
-      <w:bookmarkEnd w:id="100"/>
+      <w:bookmarkEnd w:id="99"/>
     </w:p>
     <w:p>
       <w:pPr>
@@ -3670,29 +3699,22 @@
           <w:bCs/>
         </w:rPr>
       </w:pPr>
-      <w:bookmarkStart w:id="101" w:name="_Toc151844612"/>
+      <w:bookmarkStart w:id="100" w:name="_Toc152016144"/>
       <w:r>
         <w:rPr>
           <w:b/>
           <w:bCs/>
         </w:rPr>
-        <w:t xml:space="preserve">SCANNING FILE SYSTEM(PROJECT) </w:t>
+        <w:t>SCANNING PROJEC</w:t>
       </w:r>
       <w:r>
         <w:rPr>
           <w:b/>
           <w:bCs/>
         </w:rPr>
-        <w:t>O</w:t>
-      </w:r>
-      <w:r>
-        <w:rPr>
-          <w:b/>
-          <w:bCs/>
-        </w:rPr>
-        <w:t>N MACHINE</w:t>
-      </w:r>
-      <w:bookmarkEnd w:id="101"/>
+        <w:t>tS LOCALLY</w:t>
+      </w:r>
+      <w:bookmarkEnd w:id="100"/>
     </w:p>
     <w:p>
       <w:pPr>
@@ -4028,9 +4050,9 @@
           <w:sz w:val="22"/>
           <w:szCs w:val="22"/>
         </w:rPr>
-        <w:t xml:space="preserve"> -o </w:t>
-      </w:r>
-      <w:proofErr w:type="spellStart"/>
+        <w:t xml:space="preserve"> -o SARIF_</w:t>
+      </w:r>
+      <w:proofErr w:type="gramStart"/>
       <w:r>
         <w:rPr>
           <w:rFonts w:cstheme="minorHAnsi"/>
@@ -4040,9 +4062,9 @@
           <w:sz w:val="22"/>
           <w:szCs w:val="22"/>
         </w:rPr>
-        <w:t>SARIF_</w:t>
-      </w:r>
-      <w:proofErr w:type="gramStart"/>
+        <w:t>REPORT.sarif .</w:t>
+      </w:r>
+      <w:proofErr w:type="gramEnd"/>
       <w:r>
         <w:rPr>
           <w:rFonts w:cstheme="minorHAnsi"/>
@@ -4052,37 +4074,13 @@
           <w:sz w:val="22"/>
           <w:szCs w:val="22"/>
         </w:rPr>
-        <w:t>REPORT.sarif</w:t>
-      </w:r>
-      <w:proofErr w:type="spellEnd"/>
+        <w:t xml:space="preserve">  - </w:t>
+      </w:r>
       <w:r>
         <w:rPr>
           <w:rFonts w:cstheme="minorHAnsi"/>
           <w:i/>
           <w:iCs/>
-          <w:color w:val="00B050"/>
-          <w:sz w:val="22"/>
-          <w:szCs w:val="22"/>
-        </w:rPr>
-        <w:t xml:space="preserve"> .</w:t>
-      </w:r>
-      <w:proofErr w:type="gramEnd"/>
-      <w:r>
-        <w:rPr>
-          <w:rFonts w:cstheme="minorHAnsi"/>
-          <w:i/>
-          <w:iCs/>
-          <w:color w:val="00B050"/>
-          <w:sz w:val="22"/>
-          <w:szCs w:val="22"/>
-        </w:rPr>
-        <w:t xml:space="preserve">  - </w:t>
-      </w:r>
-      <w:r>
-        <w:rPr>
-          <w:rFonts w:cstheme="minorHAnsi"/>
-          <w:i/>
-          <w:iCs/>
           <w:sz w:val="22"/>
           <w:szCs w:val="22"/>
         </w:rPr>
@@ -4152,14 +4150,14 @@
       <w:pPr>
         <w:pStyle w:val="Heading2"/>
       </w:pPr>
-      <w:bookmarkStart w:id="102" w:name="_Toc151844613"/>
+      <w:bookmarkStart w:id="101" w:name="_Toc152016145"/>
       <w:r>
         <w:t>S</w:t>
       </w:r>
       <w:r>
         <w:t>CANNING REPOSITORY</w:t>
       </w:r>
-      <w:bookmarkEnd w:id="102"/>
+      <w:bookmarkEnd w:id="101"/>
     </w:p>
     <w:p>
       <w:pPr>
@@ -4336,14 +4334,14 @@
       <w:pPr>
         <w:pStyle w:val="Heading2"/>
       </w:pPr>
-      <w:bookmarkStart w:id="103" w:name="_Toc151844614"/>
+      <w:bookmarkStart w:id="102" w:name="_Toc152016146"/>
       <w:r>
         <w:t>S</w:t>
       </w:r>
       <w:r>
         <w:t>CANNING PROJECT FROM PIPELINE ON SELF HOSTED AGENT</w:t>
       </w:r>
-      <w:bookmarkEnd w:id="103"/>
+      <w:bookmarkEnd w:id="102"/>
       <w:r>
         <w:t xml:space="preserve"> </w:t>
       </w:r>
@@ -4560,14 +4558,11 @@
       <w:pPr>
         <w:pStyle w:val="Heading2"/>
       </w:pPr>
-      <w:bookmarkStart w:id="104" w:name="_Toc151844615"/>
-      <w:r>
-        <w:t>S</w:t>
-      </w:r>
-      <w:r>
-        <w:t>CANNING PROJECT FROM PIPELINE ON SELF HOSTED AGENT</w:t>
-      </w:r>
-      <w:bookmarkEnd w:id="104"/>
+      <w:bookmarkStart w:id="103" w:name="_Toc152016147"/>
+      <w:r>
+        <w:t>LIMITATIONS</w:t>
+      </w:r>
+      <w:bookmarkEnd w:id="103"/>
       <w:r>
         <w:t xml:space="preserve"> </w:t>
       </w:r>
@@ -4691,7 +4686,7 @@
           <w:szCs w:val="24"/>
         </w:rPr>
       </w:pPr>
-      <w:bookmarkStart w:id="105" w:name="_Toc151844616"/>
+      <w:bookmarkStart w:id="104" w:name="_Toc152016148"/>
       <w:r>
         <w:rPr>
           <w:sz w:val="24"/>
@@ -4699,22 +4694,46 @@
         </w:rPr>
         <w:t>References</w:t>
       </w:r>
-      <w:bookmarkEnd w:id="105"/>
-    </w:p>
-    <w:p>
-      <w:hyperlink r:id="rId16" w:history="1">
-        <w:r>
-          <w:rPr>
-            <w:rStyle w:val="Hyperlink"/>
-          </w:rPr>
-          <w:t>Snyk | Developer security | Develop fast. Stay secure. | Snyk</w:t>
-        </w:r>
-      </w:hyperlink>
-    </w:p>
+      <w:bookmarkEnd w:id="104"/>
+    </w:p>
+    <w:p>
+      <w:pPr>
+        <w:pStyle w:val="ListParagraph"/>
+        <w:spacing w:before="0" w:after="160" w:line="259" w:lineRule="auto"/>
+        <w:ind w:left="0"/>
+        <w:rPr>
+          <w:caps/>
+        </w:rPr>
+      </w:pPr>
+    </w:p>
+    <w:p>
+      <w:pPr>
+        <w:pStyle w:val="ListParagraph"/>
+        <w:spacing w:before="0" w:after="160" w:line="259" w:lineRule="auto"/>
+        <w:ind w:left="0"/>
+        <w:rPr>
+          <w:rFonts w:asciiTheme="minorHAnsi" w:eastAsia="Calibri" w:hAnsiTheme="minorHAnsi" w:cstheme="minorHAnsi"/>
+          <w:caps/>
+          <w:color w:val="5B9BD5" w:themeColor="accent1"/>
+          <w:sz w:val="22"/>
+          <w:szCs w:val="22"/>
+          <w:u w:val="single"/>
+          <w:lang w:bidi="ar-SA"/>
+        </w:rPr>
+      </w:pPr>
+      <w:r>
+        <w:rPr>
+          <w:color w:val="5B9BD5" w:themeColor="accent1"/>
+          <w:u w:val="single"/>
+        </w:rPr>
+        <w:t>https://aquasecurity.github.io/trivy/v0.47/ecosystem/prod/</w:t>
+      </w:r>
+    </w:p>
+    <w:p/>
     <w:sectPr>
-      <w:headerReference w:type="default" r:id="rId17"/>
-      <w:footerReference w:type="default" r:id="rId18"/>
-      <w:footerReference w:type="first" r:id="rId19"/>
+      <w:headerReference w:type="default" r:id="rId16"/>
+      <w:footerReference w:type="default" r:id="rId17"/>
+      <w:footerReference w:type="first" r:id="rId18"/>
       <w:pgSz w:w="12240" w:h="15840"/>
       <w:pgMar w:top="720" w:right="720" w:bottom="720" w:left="720" w:header="706" w:footer="706" w:gutter="0"/>
       <w:pgBorders w:offsetFrom="page">
@@ -4732,7 +4751,7 @@
 </file>
 
 <file path=word/endnotes.xml><?xml version="1.0" encoding="utf-8"?>
-<w:endnotes xmlns:wpc="http://schemas.microsoft.com/office/word/2010/wordprocessingCanvas" xmlns:cx="http://schemas.microsoft.com/office/drawing/2014/chartex" xmlns:cx1="http://schemas.microsoft.com/office/drawing/2015/9/8/chartex" xmlns:mc="http://schemas.openxmlformats.org/markup-compatibility/2006" xmlns:o="urn:schemas-microsoft-com:office:office" xmlns:r="http://schemas.openxmlformats.org/officeDocument/2006/relationships" xmlns:m="http://schemas.openxmlformats.org/officeDocument/2006/math" xmlns:v="urn:schemas-microsoft-com:vml" xmlns:wp14="http://schemas.microsoft.com/office/word/2010/wordprocessingDrawing" xmlns:wp="http://schemas.openxmlformats.org/drawingml/2006/wordprocessingDrawing" xmlns:w10="urn:schemas-microsoft-com:office:word" xmlns:w="http://schemas.openxmlformats.org/wordprocessingml/2006/main" xmlns:w14="http://schemas.microsoft.com/office/word/2010/wordml" xmlns:w15="http://schemas.microsoft.com/office/word/2012/wordml" xmlns:w16se="http://schemas.microsoft.com/office/word/2015/wordml/symex" xmlns:wpg="http://schemas.microsoft.com/office/word/2010/wordprocessingGroup" xmlns:wpi="http://schemas.microsoft.com/office/word/2010/wordprocessingInk" xmlns:wne="http://schemas.microsoft.com/office/word/2006/wordml" xmlns:wps="http://schemas.microsoft.com/office/word/2010/wordprocessingShape" mc:Ignorable="w14 w15 w16se wp14">
+<w:endnotes xmlns:wpc="http://schemas.microsoft.com/office/word/2010/wordprocessingCanvas" xmlns:cx="http://schemas.microsoft.com/office/drawing/2014/chartex" xmlns:cx1="http://schemas.microsoft.com/office/drawing/2015/9/8/chartex" xmlns:cx2="http://schemas.microsoft.com/office/drawing/2015/10/21/chartex" xmlns:cx3="http://schemas.microsoft.com/office/drawing/2016/5/9/chartex" xmlns:cx4="http://schemas.microsoft.com/office/drawing/2016/5/10/chartex" xmlns:cx5="http://schemas.microsoft.com/office/drawing/2016/5/11/chartex" xmlns:cx6="http://schemas.microsoft.com/office/drawing/2016/5/12/chartex" xmlns:cx7="http://schemas.microsoft.com/office/drawing/2016/5/13/chartex" xmlns:cx8="http://schemas.microsoft.com/office/drawing/2016/5/14/chartex" xmlns:mc="http://schemas.openxmlformats.org/markup-compatibility/2006" xmlns:aink="http://schemas.microsoft.com/office/drawing/2016/ink" xmlns:am3d="http://schemas.microsoft.com/office/drawing/2017/model3d" xmlns:o="urn:schemas-microsoft-com:office:office" xmlns:oel="http://schemas.microsoft.com/office/2019/extlst" xmlns:r="http://schemas.openxmlformats.org/officeDocument/2006/relationships" xmlns:m="http://schemas.openxmlformats.org/officeDocument/2006/math" xmlns:v="urn:schemas-microsoft-com:vml" xmlns:wp14="http://schemas.microsoft.com/office/word/2010/wordprocessingDrawing" xmlns:wp="http://schemas.openxmlformats.org/drawingml/2006/wordprocessingDrawing" xmlns:w10="urn:schemas-microsoft-com:office:word" xmlns:w="http://schemas.openxmlformats.org/wordprocessingml/2006/main" xmlns:w14="http://schemas.microsoft.com/office/word/2010/wordml" xmlns:w15="http://schemas.microsoft.com/office/word/2012/wordml" xmlns:w16cex="http://schemas.microsoft.com/office/word/2018/wordml/cex" xmlns:w16cid="http://schemas.microsoft.com/office/word/2016/wordml/cid" xmlns:w16="http://schemas.microsoft.com/office/word/2018/wordml" xmlns:w16sdtdh="http://schemas.microsoft.com/office/word/2020/wordml/sdtdatahash" xmlns:w16se="http://schemas.microsoft.com/office/word/2015/wordml/symex" xmlns:wpg="http://schemas.microsoft.com/office/word/2010/wordprocessingGroup" xmlns:wpi="http://schemas.microsoft.com/office/word/2010/wordprocessingInk" xmlns:wne="http://schemas.microsoft.com/office/word/2006/wordml" xmlns:wps="http://schemas.microsoft.com/office/word/2010/wordprocessingShape" mc:Ignorable="w14 w15 w16se w16cid w16 w16cex w16sdtdh wp14">
   <w:endnote w:type="separator" w:id="-1">
     <w:p>
       <w:pPr>
@@ -4757,7 +4776,7 @@
 </file>
 
 <file path=word/footer1.xml><?xml version="1.0" encoding="utf-8"?>
-<w:ftr xmlns:wpc="http://schemas.microsoft.com/office/word/2010/wordprocessingCanvas" xmlns:cx="http://schemas.microsoft.com/office/drawing/2014/chartex" xmlns:cx1="http://schemas.microsoft.com/office/drawing/2015/9/8/chartex" xmlns:mc="http://schemas.openxmlformats.org/markup-compatibility/2006" xmlns:o="urn:schemas-microsoft-com:office:office" xmlns:r="http://schemas.openxmlformats.org/officeDocument/2006/relationships" xmlns:m="http://schemas.openxmlformats.org/officeDocument/2006/math" xmlns:v="urn:schemas-microsoft-com:vml" xmlns:wp14="http://schemas.microsoft.com/office/word/2010/wordprocessingDrawing" xmlns:wp="http://schemas.openxmlformats.org/drawingml/2006/wordprocessingDrawing" xmlns:w10="urn:schemas-microsoft-com:office:word" xmlns:w="http://schemas.openxmlformats.org/wordprocessingml/2006/main" xmlns:w14="http://schemas.microsoft.com/office/word/2010/wordml" xmlns:w15="http://schemas.microsoft.com/office/word/2012/wordml" xmlns:w16se="http://schemas.microsoft.com/office/word/2015/wordml/symex" xmlns:wpg="http://schemas.microsoft.com/office/word/2010/wordprocessingGroup" xmlns:wpi="http://schemas.microsoft.com/office/word/2010/wordprocessingInk" xmlns:wne="http://schemas.microsoft.com/office/word/2006/wordml" xmlns:wps="http://schemas.microsoft.com/office/word/2010/wordprocessingShape" mc:Ignorable="w14 w15 w16se wp14">
+<w:ftr xmlns:wpc="http://schemas.microsoft.com/office/word/2010/wordprocessingCanvas" xmlns:cx="http://schemas.microsoft.com/office/drawing/2014/chartex" xmlns:cx1="http://schemas.microsoft.com/office/drawing/2015/9/8/chartex" xmlns:cx2="http://schemas.microsoft.com/office/drawing/2015/10/21/chartex" xmlns:cx3="http://schemas.microsoft.com/office/drawing/2016/5/9/chartex" xmlns:cx4="http://schemas.microsoft.com/office/drawing/2016/5/10/chartex" xmlns:cx5="http://schemas.microsoft.com/office/drawing/2016/5/11/chartex" xmlns:cx6="http://schemas.microsoft.com/office/drawing/2016/5/12/chartex" xmlns:cx7="http://schemas.microsoft.com/office/drawing/2016/5/13/chartex" xmlns:cx8="http://schemas.microsoft.com/office/drawing/2016/5/14/chartex" xmlns:mc="http://schemas.openxmlformats.org/markup-compatibility/2006" xmlns:aink="http://schemas.microsoft.com/office/drawing/2016/ink" xmlns:am3d="http://schemas.microsoft.com/office/drawing/2017/model3d" xmlns:o="urn:schemas-microsoft-com:office:office" xmlns:oel="http://schemas.microsoft.com/office/2019/extlst" xmlns:r="http://schemas.openxmlformats.org/officeDocument/2006/relationships" xmlns:m="http://schemas.openxmlformats.org/officeDocument/2006/math" xmlns:v="urn:schemas-microsoft-com:vml" xmlns:wp14="http://schemas.microsoft.com/office/word/2010/wordprocessingDrawing" xmlns:wp="http://schemas.openxmlformats.org/drawingml/2006/wordprocessingDrawing" xmlns:w10="urn:schemas-microsoft-com:office:word" xmlns:w="http://schemas.openxmlformats.org/wordprocessingml/2006/main" xmlns:w14="http://schemas.microsoft.com/office/word/2010/wordml" xmlns:w15="http://schemas.microsoft.com/office/word/2012/wordml" xmlns:w16cex="http://schemas.microsoft.com/office/word/2018/wordml/cex" xmlns:w16cid="http://schemas.microsoft.com/office/word/2016/wordml/cid" xmlns:w16="http://schemas.microsoft.com/office/word/2018/wordml" xmlns:w16sdtdh="http://schemas.microsoft.com/office/word/2020/wordml/sdtdatahash" xmlns:w16se="http://schemas.microsoft.com/office/word/2015/wordml/symex" xmlns:wpg="http://schemas.microsoft.com/office/word/2010/wordprocessingGroup" xmlns:wpi="http://schemas.microsoft.com/office/word/2010/wordprocessingInk" xmlns:wne="http://schemas.microsoft.com/office/word/2006/wordml" xmlns:wps="http://schemas.microsoft.com/office/word/2010/wordprocessingShape" mc:Ignorable="w14 w15 w16se w16cid w16 w16cex w16sdtdh wp14">
   <w:p>
     <w:pPr>
       <w:pStyle w:val="Footer"/>
@@ -4806,7 +4825,7 @@
 </file>
 
 <file path=word/footer2.xml><?xml version="1.0" encoding="utf-8"?>
-<w:ftr xmlns:wpc="http://schemas.microsoft.com/office/word/2010/wordprocessingCanvas" xmlns:cx="http://schemas.microsoft.com/office/drawing/2014/chartex" xmlns:cx1="http://schemas.microsoft.com/office/drawing/2015/9/8/chartex" xmlns:mc="http://schemas.openxmlformats.org/markup-compatibility/2006" xmlns:o="urn:schemas-microsoft-com:office:office" xmlns:r="http://schemas.openxmlformats.org/officeDocument/2006/relationships" xmlns:m="http://schemas.openxmlformats.org/officeDocument/2006/math" xmlns:v="urn:schemas-microsoft-com:vml" xmlns:wp14="http://schemas.microsoft.com/office/word/2010/wordprocessingDrawing" xmlns:wp="http://schemas.openxmlformats.org/drawingml/2006/wordprocessingDrawing" xmlns:w10="urn:schemas-microsoft-com:office:word" xmlns:w="http://schemas.openxmlformats.org/wordprocessingml/2006/main" xmlns:w14="http://schemas.microsoft.com/office/word/2010/wordml" xmlns:w15="http://schemas.microsoft.com/office/word/2012/wordml" xmlns:w16se="http://schemas.microsoft.com/office/word/2015/wordml/symex" xmlns:wpg="http://schemas.microsoft.com/office/word/2010/wordprocessingGroup" xmlns:wpi="http://schemas.microsoft.com/office/word/2010/wordprocessingInk" xmlns:wne="http://schemas.microsoft.com/office/word/2006/wordml" xmlns:wps="http://schemas.microsoft.com/office/word/2010/wordprocessingShape" mc:Ignorable="w14 w15 w16se wp14">
+<w:ftr xmlns:wpc="http://schemas.microsoft.com/office/word/2010/wordprocessingCanvas" xmlns:cx="http://schemas.microsoft.com/office/drawing/2014/chartex" xmlns:cx1="http://schemas.microsoft.com/office/drawing/2015/9/8/chartex" xmlns:cx2="http://schemas.microsoft.com/office/drawing/2015/10/21/chartex" xmlns:cx3="http://schemas.microsoft.com/office/drawing/2016/5/9/chartex" xmlns:cx4="http://schemas.microsoft.com/office/drawing/2016/5/10/chartex" xmlns:cx5="http://schemas.microsoft.com/office/drawing/2016/5/11/chartex" xmlns:cx6="http://schemas.microsoft.com/office/drawing/2016/5/12/chartex" xmlns:cx7="http://schemas.microsoft.com/office/drawing/2016/5/13/chartex" xmlns:cx8="http://schemas.microsoft.com/office/drawing/2016/5/14/chartex" xmlns:mc="http://schemas.openxmlformats.org/markup-compatibility/2006" xmlns:aink="http://schemas.microsoft.com/office/drawing/2016/ink" xmlns:am3d="http://schemas.microsoft.com/office/drawing/2017/model3d" xmlns:o="urn:schemas-microsoft-com:office:office" xmlns:oel="http://schemas.microsoft.com/office/2019/extlst" xmlns:r="http://schemas.openxmlformats.org/officeDocument/2006/relationships" xmlns:m="http://schemas.openxmlformats.org/officeDocument/2006/math" xmlns:v="urn:schemas-microsoft-com:vml" xmlns:wp14="http://schemas.microsoft.com/office/word/2010/wordprocessingDrawing" xmlns:wp="http://schemas.openxmlformats.org/drawingml/2006/wordprocessingDrawing" xmlns:w10="urn:schemas-microsoft-com:office:word" xmlns:w="http://schemas.openxmlformats.org/wordprocessingml/2006/main" xmlns:w14="http://schemas.microsoft.com/office/word/2010/wordml" xmlns:w15="http://schemas.microsoft.com/office/word/2012/wordml" xmlns:w16cex="http://schemas.microsoft.com/office/word/2018/wordml/cex" xmlns:w16cid="http://schemas.microsoft.com/office/word/2016/wordml/cid" xmlns:w16="http://schemas.microsoft.com/office/word/2018/wordml" xmlns:w16sdtdh="http://schemas.microsoft.com/office/word/2020/wordml/sdtdatahash" xmlns:w16se="http://schemas.microsoft.com/office/word/2015/wordml/symex" xmlns:wpg="http://schemas.microsoft.com/office/word/2010/wordprocessingGroup" xmlns:wpi="http://schemas.microsoft.com/office/word/2010/wordprocessingInk" xmlns:wne="http://schemas.microsoft.com/office/word/2006/wordml" xmlns:wps="http://schemas.microsoft.com/office/word/2010/wordprocessingShape" mc:Ignorable="w14 w15 w16se w16cid w16 w16cex w16sdtdh wp14">
   <w:p>
     <w:pPr>
       <w:spacing w:before="0" w:after="0" w:line="240" w:lineRule="auto"/>
@@ -4884,7 +4903,7 @@
 </file>
 
 <file path=word/footnotes.xml><?xml version="1.0" encoding="utf-8"?>
-<w:footnotes xmlns:wpc="http://schemas.microsoft.com/office/word/2010/wordprocessingCanvas" xmlns:cx="http://schemas.microsoft.com/office/drawing/2014/chartex" xmlns:cx1="http://schemas.microsoft.com/office/drawing/2015/9/8/chartex" xmlns:mc="http://schemas.openxmlformats.org/markup-compatibility/2006" xmlns:o="urn:schemas-microsoft-com:office:office" xmlns:r="http://schemas.openxmlformats.org/officeDocument/2006/relationships" xmlns:m="http://schemas.openxmlformats.org/officeDocument/2006/math" xmlns:v="urn:schemas-microsoft-com:vml" xmlns:wp14="http://schemas.microsoft.com/office/word/2010/wordprocessingDrawing" xmlns:wp="http://schemas.openxmlformats.org/drawingml/2006/wordprocessingDrawing" xmlns:w10="urn:schemas-microsoft-com:office:word" xmlns:w="http://schemas.openxmlformats.org/wordprocessingml/2006/main" xmlns:w14="http://schemas.microsoft.com/office/word/2010/wordml" xmlns:w15="http://schemas.microsoft.com/office/word/2012/wordml" xmlns:w16se="http://schemas.microsoft.com/office/word/2015/wordml/symex" xmlns:wpg="http://schemas.microsoft.com/office/word/2010/wordprocessingGroup" xmlns:wpi="http://schemas.microsoft.com/office/word/2010/wordprocessingInk" xmlns:wne="http://schemas.microsoft.com/office/word/2006/wordml" xmlns:wps="http://schemas.microsoft.com/office/word/2010/wordprocessingShape" mc:Ignorable="w14 w15 w16se wp14">
+<w:footnotes xmlns:wpc="http://schemas.microsoft.com/office/word/2010/wordprocessingCanvas" xmlns:cx="http://schemas.microsoft.com/office/drawing/2014/chartex" xmlns:cx1="http://schemas.microsoft.com/office/drawing/2015/9/8/chartex" xmlns:cx2="http://schemas.microsoft.com/office/drawing/2015/10/21/chartex" xmlns:cx3="http://schemas.microsoft.com/office/drawing/2016/5/9/chartex" xmlns:cx4="http://schemas.microsoft.com/office/drawing/2016/5/10/chartex" xmlns:cx5="http://schemas.microsoft.com/office/drawing/2016/5/11/chartex" xmlns:cx6="http://schemas.microsoft.com/office/drawing/2016/5/12/chartex" xmlns:cx7="http://schemas.microsoft.com/office/drawing/2016/5/13/chartex" xmlns:cx8="http://schemas.microsoft.com/office/drawing/2016/5/14/chartex" xmlns:mc="http://schemas.openxmlformats.org/markup-compatibility/2006" xmlns:aink="http://schemas.microsoft.com/office/drawing/2016/ink" xmlns:am3d="http://schemas.microsoft.com/office/drawing/2017/model3d" xmlns:o="urn:schemas-microsoft-com:office:office" xmlns:oel="http://schemas.microsoft.com/office/2019/extlst" xmlns:r="http://schemas.openxmlformats.org/officeDocument/2006/relationships" xmlns:m="http://schemas.openxmlformats.org/officeDocument/2006/math" xmlns:v="urn:schemas-microsoft-com:vml" xmlns:wp14="http://schemas.microsoft.com/office/word/2010/wordprocessingDrawing" xmlns:wp="http://schemas.openxmlformats.org/drawingml/2006/wordprocessingDrawing" xmlns:w10="urn:schemas-microsoft-com:office:word" xmlns:w="http://schemas.openxmlformats.org/wordprocessingml/2006/main" xmlns:w14="http://schemas.microsoft.com/office/word/2010/wordml" xmlns:w15="http://schemas.microsoft.com/office/word/2012/wordml" xmlns:w16cex="http://schemas.microsoft.com/office/word/2018/wordml/cex" xmlns:w16cid="http://schemas.microsoft.com/office/word/2016/wordml/cid" xmlns:w16="http://schemas.microsoft.com/office/word/2018/wordml" xmlns:w16sdtdh="http://schemas.microsoft.com/office/word/2020/wordml/sdtdatahash" xmlns:w16se="http://schemas.microsoft.com/office/word/2015/wordml/symex" xmlns:wpg="http://schemas.microsoft.com/office/word/2010/wordprocessingGroup" xmlns:wpi="http://schemas.microsoft.com/office/word/2010/wordprocessingInk" xmlns:wne="http://schemas.microsoft.com/office/word/2006/wordml" xmlns:wps="http://schemas.microsoft.com/office/word/2010/wordprocessingShape" mc:Ignorable="w14 w15 w16se w16cid w16 w16cex w16sdtdh wp14">
   <w:footnote w:type="separator" w:id="-1">
     <w:p>
       <w:pPr>
@@ -4909,7 +4928,7 @@
 </file>
 
 <file path=word/header1.xml><?xml version="1.0" encoding="utf-8"?>
-<w:hdr xmlns:wpc="http://schemas.microsoft.com/office/word/2010/wordprocessingCanvas" xmlns:cx="http://schemas.microsoft.com/office/drawing/2014/chartex" xmlns:cx1="http://schemas.microsoft.com/office/drawing/2015/9/8/chartex" xmlns:mc="http://schemas.openxmlformats.org/markup-compatibility/2006" xmlns:o="urn:schemas-microsoft-com:office:office" xmlns:r="http://schemas.openxmlformats.org/officeDocument/2006/relationships" xmlns:m="http://schemas.openxmlformats.org/officeDocument/2006/math" xmlns:v="urn:schemas-microsoft-com:vml" xmlns:wp14="http://schemas.microsoft.com/office/word/2010/wordprocessingDrawing" xmlns:wp="http://schemas.openxmlformats.org/drawingml/2006/wordprocessingDrawing" xmlns:w10="urn:schemas-microsoft-com:office:word" xmlns:w="http://schemas.openxmlformats.org/wordprocessingml/2006/main" xmlns:w14="http://schemas.microsoft.com/office/word/2010/wordml" xmlns:w15="http://schemas.microsoft.com/office/word/2012/wordml" xmlns:w16se="http://schemas.microsoft.com/office/word/2015/wordml/symex" xmlns:wpg="http://schemas.microsoft.com/office/word/2010/wordprocessingGroup" xmlns:wpi="http://schemas.microsoft.com/office/word/2010/wordprocessingInk" xmlns:wne="http://schemas.microsoft.com/office/word/2006/wordml" xmlns:wps="http://schemas.microsoft.com/office/word/2010/wordprocessingShape" mc:Ignorable="w14 w15 w16se wp14">
+<w:hdr xmlns:wpc="http://schemas.microsoft.com/office/word/2010/wordprocessingCanvas" xmlns:cx="http://schemas.microsoft.com/office/drawing/2014/chartex" xmlns:cx1="http://schemas.microsoft.com/office/drawing/2015/9/8/chartex" xmlns:cx2="http://schemas.microsoft.com/office/drawing/2015/10/21/chartex" xmlns:cx3="http://schemas.microsoft.com/office/drawing/2016/5/9/chartex" xmlns:cx4="http://schemas.microsoft.com/office/drawing/2016/5/10/chartex" xmlns:cx5="http://schemas.microsoft.com/office/drawing/2016/5/11/chartex" xmlns:cx6="http://schemas.microsoft.com/office/drawing/2016/5/12/chartex" xmlns:cx7="http://schemas.microsoft.com/office/drawing/2016/5/13/chartex" xmlns:cx8="http://schemas.microsoft.com/office/drawing/2016/5/14/chartex" xmlns:mc="http://schemas.openxmlformats.org/markup-compatibility/2006" xmlns:aink="http://schemas.microsoft.com/office/drawing/2016/ink" xmlns:am3d="http://schemas.microsoft.com/office/drawing/2017/model3d" xmlns:o="urn:schemas-microsoft-com:office:office" xmlns:oel="http://schemas.microsoft.com/office/2019/extlst" xmlns:r="http://schemas.openxmlformats.org/officeDocument/2006/relationships" xmlns:m="http://schemas.openxmlformats.org/officeDocument/2006/math" xmlns:v="urn:schemas-microsoft-com:vml" xmlns:wp14="http://schemas.microsoft.com/office/word/2010/wordprocessingDrawing" xmlns:wp="http://schemas.openxmlformats.org/drawingml/2006/wordprocessingDrawing" xmlns:w10="urn:schemas-microsoft-com:office:word" xmlns:w="http://schemas.openxmlformats.org/wordprocessingml/2006/main" xmlns:w14="http://schemas.microsoft.com/office/word/2010/wordml" xmlns:w15="http://schemas.microsoft.com/office/word/2012/wordml" xmlns:w16cex="http://schemas.microsoft.com/office/word/2018/wordml/cex" xmlns:w16cid="http://schemas.microsoft.com/office/word/2016/wordml/cid" xmlns:w16="http://schemas.microsoft.com/office/word/2018/wordml" xmlns:w16sdtdh="http://schemas.microsoft.com/office/word/2020/wordml/sdtdatahash" xmlns:w16se="http://schemas.microsoft.com/office/word/2015/wordml/symex" xmlns:wpg="http://schemas.microsoft.com/office/word/2010/wordprocessingGroup" xmlns:wpi="http://schemas.microsoft.com/office/word/2010/wordprocessingInk" xmlns:wne="http://schemas.microsoft.com/office/word/2006/wordml" xmlns:wps="http://schemas.microsoft.com/office/word/2010/wordprocessingShape" mc:Ignorable="w14 w15 w16se w16cid w16 w16cex w16sdtdh wp14">
   <w:p>
     <w:pPr>
       <w:pStyle w:val="Header"/>
@@ -4926,7 +4945,7 @@
 </file>
 
 <file path=word/numbering.xml><?xml version="1.0" encoding="utf-8"?>
-<w:numbering xmlns:wpc="http://schemas.microsoft.com/office/word/2010/wordprocessingCanvas" xmlns:cx="http://schemas.microsoft.com/office/drawing/2014/chartex" xmlns:cx1="http://schemas.microsoft.com/office/drawing/2015/9/8/chartex" xmlns:mc="http://schemas.openxmlformats.org/markup-compatibility/2006" xmlns:o="urn:schemas-microsoft-com:office:office" xmlns:r="http://schemas.openxmlformats.org/officeDocument/2006/relationships" xmlns:m="http://schemas.openxmlformats.org/officeDocument/2006/math" xmlns:v="urn:schemas-microsoft-com:vml" xmlns:wp14="http://schemas.microsoft.com/office/word/2010/wordprocessingDrawing" xmlns:wp="http://schemas.openxmlformats.org/drawingml/2006/wordprocessingDrawing" xmlns:w10="urn:schemas-microsoft-com:office:word" xmlns:w="http://schemas.openxmlformats.org/wordprocessingml/2006/main" xmlns:w14="http://schemas.microsoft.com/office/word/2010/wordml" xmlns:w15="http://schemas.microsoft.com/office/word/2012/wordml" xmlns:w16se="http://schemas.microsoft.com/office/word/2015/wordml/symex" xmlns:wpg="http://schemas.microsoft.com/office/word/2010/wordprocessingGroup" xmlns:wpi="http://schemas.microsoft.com/office/word/2010/wordprocessingInk" xmlns:wne="http://schemas.microsoft.com/office/word/2006/wordml" xmlns:wps="http://schemas.microsoft.com/office/word/2010/wordprocessingShape" mc:Ignorable="w14 w15 w16se wp14">
+<w:numbering xmlns:wpc="http://schemas.microsoft.com/office/word/2010/wordprocessingCanvas" xmlns:cx="http://schemas.microsoft.com/office/drawing/2014/chartex" xmlns:cx1="http://schemas.microsoft.com/office/drawing/2015/9/8/chartex" xmlns:cx2="http://schemas.microsoft.com/office/drawing/2015/10/21/chartex" xmlns:cx3="http://schemas.microsoft.com/office/drawing/2016/5/9/chartex" xmlns:cx4="http://schemas.microsoft.com/office/drawing/2016/5/10/chartex" xmlns:cx5="http://schemas.microsoft.com/office/drawing/2016/5/11/chartex" xmlns:cx6="http://schemas.microsoft.com/office/drawing/2016/5/12/chartex" xmlns:cx7="http://schemas.microsoft.com/office/drawing/2016/5/13/chartex" xmlns:cx8="http://schemas.microsoft.com/office/drawing/2016/5/14/chartex" xmlns:mc="http://schemas.openxmlformats.org/markup-compatibility/2006" xmlns:aink="http://schemas.microsoft.com/office/drawing/2016/ink" xmlns:am3d="http://schemas.microsoft.com/office/drawing/2017/model3d" xmlns:o="urn:schemas-microsoft-com:office:office" xmlns:oel="http://schemas.microsoft.com/office/2019/extlst" xmlns:r="http://schemas.openxmlformats.org/officeDocument/2006/relationships" xmlns:m="http://schemas.openxmlformats.org/officeDocument/2006/math" xmlns:v="urn:schemas-microsoft-com:vml" xmlns:wp14="http://schemas.microsoft.com/office/word/2010/wordprocessingDrawing" xmlns:wp="http://schemas.openxmlformats.org/drawingml/2006/wordprocessingDrawing" xmlns:w10="urn:schemas-microsoft-com:office:word" xmlns:w="http://schemas.openxmlformats.org/wordprocessingml/2006/main" xmlns:w14="http://schemas.microsoft.com/office/word/2010/wordml" xmlns:w15="http://schemas.microsoft.com/office/word/2012/wordml" xmlns:w16cex="http://schemas.microsoft.com/office/word/2018/wordml/cex" xmlns:w16cid="http://schemas.microsoft.com/office/word/2016/wordml/cid" xmlns:w16="http://schemas.microsoft.com/office/word/2018/wordml" xmlns:w16sdtdh="http://schemas.microsoft.com/office/word/2020/wordml/sdtdatahash" xmlns:w16se="http://schemas.microsoft.com/office/word/2015/wordml/symex" xmlns:wpg="http://schemas.microsoft.com/office/word/2010/wordprocessingGroup" xmlns:wpi="http://schemas.microsoft.com/office/word/2010/wordprocessingInk" xmlns:wne="http://schemas.microsoft.com/office/word/2006/wordml" xmlns:wps="http://schemas.microsoft.com/office/word/2010/wordprocessingShape" mc:Ignorable="w14 w15 w16se w16cid w16 w16cex w16sdtdh wp14">
   <w:abstractNum w:abstractNumId="0" w15:restartNumberingAfterBreak="0">
     <w:nsid w:val="00E27B9D"/>
     <w:multiLevelType w:val="hybridMultilevel"/>
@@ -6226,6 +6245,119 @@
     </w:lvl>
   </w:abstractNum>
   <w:abstractNum w:abstractNumId="13" w15:restartNumberingAfterBreak="0">
+    <w:nsid w:val="283B2BF9"/>
+    <w:multiLevelType w:val="hybridMultilevel"/>
+    <w:tmpl w:val="30B29464"/>
+    <w:lvl w:ilvl="0" w:tplc="0409000B">
+      <w:start w:val="1"/>
+      <w:numFmt w:val="bullet"/>
+      <w:lvlText w:val=""/>
+      <w:lvlJc w:val="left"/>
+      <w:pPr>
+        <w:ind w:left="720" w:hanging="360"/>
+      </w:pPr>
+      <w:rPr>
+        <w:rFonts w:ascii="Wingdings" w:hAnsi="Wingdings" w:hint="default"/>
+      </w:rPr>
+    </w:lvl>
+    <w:lvl w:ilvl="1" w:tplc="04090003">
+      <w:start w:val="1"/>
+      <w:numFmt w:val="bullet"/>
+      <w:lvlText w:val="o"/>
+      <w:lvlJc w:val="left"/>
+      <w:pPr>
+        <w:ind w:left="1440" w:hanging="360"/>
+      </w:pPr>
+      <w:rPr>
+        <w:rFonts w:ascii="Courier New" w:hAnsi="Courier New" w:cs="Courier New" w:hint="default"/>
+      </w:rPr>
+    </w:lvl>
+    <w:lvl w:ilvl="2" w:tplc="04090005">
+      <w:start w:val="1"/>
+      <w:numFmt w:val="bullet"/>
+      <w:lvlText w:val=""/>
+      <w:lvlJc w:val="left"/>
+      <w:pPr>
+        <w:ind w:left="2160" w:hanging="360"/>
+      </w:pPr>
+      <w:rPr>
+        <w:rFonts w:ascii="Wingdings" w:hAnsi="Wingdings" w:hint="default"/>
+      </w:rPr>
+    </w:lvl>
+    <w:lvl w:ilvl="3" w:tplc="04090001">
+      <w:start w:val="1"/>
+      <w:numFmt w:val="bullet"/>
+      <w:lvlText w:val=""/>
+      <w:lvlJc w:val="left"/>
+      <w:pPr>
+        <w:ind w:left="2880" w:hanging="360"/>
+      </w:pPr>
+      <w:rPr>
+        <w:rFonts w:ascii="Symbol" w:hAnsi="Symbol" w:hint="default"/>
+      </w:rPr>
+    </w:lvl>
+    <w:lvl w:ilvl="4" w:tplc="04090003">
+      <w:start w:val="1"/>
+      <w:numFmt w:val="bullet"/>
+      <w:lvlText w:val="o"/>
+      <w:lvlJc w:val="left"/>
+      <w:pPr>
+        <w:ind w:left="3600" w:hanging="360"/>
+      </w:pPr>
+      <w:rPr>
+        <w:rFonts w:ascii="Courier New" w:hAnsi="Courier New" w:cs="Courier New" w:hint="default"/>
+      </w:rPr>
+    </w:lvl>
+    <w:lvl w:ilvl="5" w:tplc="04090005">
+      <w:start w:val="1"/>
+      <w:numFmt w:val="bullet"/>
+      <w:lvlText w:val=""/>
+      <w:lvlJc w:val="left"/>
+      <w:pPr>
+        <w:ind w:left="4320" w:hanging="360"/>
+      </w:pPr>
+      <w:rPr>
+        <w:rFonts w:ascii="Wingdings" w:hAnsi="Wingdings" w:hint="default"/>
+      </w:rPr>
+    </w:lvl>
+    <w:lvl w:ilvl="6" w:tplc="04090001">
+      <w:start w:val="1"/>
+      <w:numFmt w:val="bullet"/>
+      <w:lvlText w:val=""/>
+      <w:lvlJc w:val="left"/>
+      <w:pPr>
+        <w:ind w:left="5040" w:hanging="360"/>
+      </w:pPr>
+      <w:rPr>
+        <w:rFonts w:ascii="Symbol" w:hAnsi="Symbol" w:hint="default"/>
+      </w:rPr>
+    </w:lvl>
+    <w:lvl w:ilvl="7" w:tplc="04090003">
+      <w:start w:val="1"/>
+      <w:numFmt w:val="bullet"/>
+      <w:lvlText w:val="o"/>
+      <w:lvlJc w:val="left"/>
+      <w:pPr>
+        <w:ind w:left="5760" w:hanging="360"/>
+      </w:pPr>
+      <w:rPr>
+        <w:rFonts w:ascii="Courier New" w:hAnsi="Courier New" w:cs="Courier New" w:hint="default"/>
+      </w:rPr>
+    </w:lvl>
+    <w:lvl w:ilvl="8" w:tplc="04090005">
+      <w:start w:val="1"/>
+      <w:numFmt w:val="bullet"/>
+      <w:lvlText w:val=""/>
+      <w:lvlJc w:val="left"/>
+      <w:pPr>
+        <w:ind w:left="6480" w:hanging="360"/>
+      </w:pPr>
+      <w:rPr>
+        <w:rFonts w:ascii="Wingdings" w:hAnsi="Wingdings" w:hint="default"/>
+      </w:rPr>
+    </w:lvl>
+  </w:abstractNum>
+  <w:abstractNum w:abstractNumId="14" w15:restartNumberingAfterBreak="0">
     <w:nsid w:val="2952795D"/>
     <w:multiLevelType w:val="hybridMultilevel"/>
     <w:tmpl w:val="555ADF62"/>
@@ -6314,7 +6446,7 @@
       </w:pPr>
     </w:lvl>
   </w:abstractNum>
-  <w:abstractNum w:abstractNumId="14" w15:restartNumberingAfterBreak="0">
+  <w:abstractNum w:abstractNumId="15" w15:restartNumberingAfterBreak="0">
     <w:nsid w:val="29A6083C"/>
     <w:multiLevelType w:val="hybridMultilevel"/>
     <w:tmpl w:val="0E86708E"/>
@@ -6427,7 +6559,7 @@
       </w:rPr>
     </w:lvl>
   </w:abstractNum>
-  <w:abstractNum w:abstractNumId="15" w15:restartNumberingAfterBreak="0">
+  <w:abstractNum w:abstractNumId="16" w15:restartNumberingAfterBreak="0">
     <w:nsid w:val="2BCF64F7"/>
     <w:multiLevelType w:val="hybridMultilevel"/>
     <w:tmpl w:val="6DC4632A"/>
@@ -6540,7 +6672,7 @@
       </w:rPr>
     </w:lvl>
   </w:abstractNum>
-  <w:abstractNum w:abstractNumId="16" w15:restartNumberingAfterBreak="0">
+  <w:abstractNum w:abstractNumId="17" w15:restartNumberingAfterBreak="0">
     <w:nsid w:val="2C2E0BAC"/>
     <w:multiLevelType w:val="hybridMultilevel"/>
     <w:tmpl w:val="F43AF35A"/>
@@ -6653,7 +6785,7 @@
       </w:rPr>
     </w:lvl>
   </w:abstractNum>
-  <w:abstractNum w:abstractNumId="17" w15:restartNumberingAfterBreak="0">
+  <w:abstractNum w:abstractNumId="18" w15:restartNumberingAfterBreak="0">
     <w:nsid w:val="2D59639B"/>
     <w:multiLevelType w:val="hybridMultilevel"/>
     <w:tmpl w:val="A558A6EC"/>
@@ -6766,7 +6898,7 @@
       </w:rPr>
     </w:lvl>
   </w:abstractNum>
-  <w:abstractNum w:abstractNumId="18" w15:restartNumberingAfterBreak="0">
+  <w:abstractNum w:abstractNumId="19" w15:restartNumberingAfterBreak="0">
     <w:nsid w:val="2EE13169"/>
     <w:multiLevelType w:val="hybridMultilevel"/>
     <w:tmpl w:val="D5B2CE84"/>
@@ -6855,7 +6987,7 @@
       </w:pPr>
     </w:lvl>
   </w:abstractNum>
-  <w:abstractNum w:abstractNumId="19" w15:restartNumberingAfterBreak="0">
+  <w:abstractNum w:abstractNumId="20" w15:restartNumberingAfterBreak="0">
     <w:nsid w:val="3002713C"/>
     <w:multiLevelType w:val="hybridMultilevel"/>
     <w:tmpl w:val="79F88576"/>
@@ -6944,7 +7076,7 @@
       </w:pPr>
     </w:lvl>
   </w:abstractNum>
-  <w:abstractNum w:abstractNumId="20" w15:restartNumberingAfterBreak="0">
+  <w:abstractNum w:abstractNumId="21" w15:restartNumberingAfterBreak="0">
     <w:nsid w:val="30FF55F5"/>
     <w:multiLevelType w:val="hybridMultilevel"/>
     <w:tmpl w:val="BB6CC7B4"/>
@@ -7033,7 +7165,7 @@
       </w:pPr>
     </w:lvl>
   </w:abstractNum>
-  <w:abstractNum w:abstractNumId="21" w15:restartNumberingAfterBreak="0">
+  <w:abstractNum w:abstractNumId="22" w15:restartNumberingAfterBreak="0">
     <w:nsid w:val="31A718AB"/>
     <w:multiLevelType w:val="hybridMultilevel"/>
     <w:tmpl w:val="21D0AF84"/>
@@ -7122,7 +7254,7 @@
       </w:pPr>
     </w:lvl>
   </w:abstractNum>
-  <w:abstractNum w:abstractNumId="22" w15:restartNumberingAfterBreak="0">
+  <w:abstractNum w:abstractNumId="23" w15:restartNumberingAfterBreak="0">
     <w:nsid w:val="33EC11F8"/>
     <w:multiLevelType w:val="hybridMultilevel"/>
     <w:tmpl w:val="1FE8818A"/>
@@ -7208,7 +7340,7 @@
       </w:pPr>
     </w:lvl>
   </w:abstractNum>
-  <w:abstractNum w:abstractNumId="23" w15:restartNumberingAfterBreak="0">
+  <w:abstractNum w:abstractNumId="24" w15:restartNumberingAfterBreak="0">
     <w:nsid w:val="34607F7E"/>
     <w:multiLevelType w:val="hybridMultilevel"/>
     <w:tmpl w:val="53F2CC6A"/>
@@ -7294,7 +7426,7 @@
       </w:pPr>
     </w:lvl>
   </w:abstractNum>
-  <w:abstractNum w:abstractNumId="24" w15:restartNumberingAfterBreak="0">
+  <w:abstractNum w:abstractNumId="25" w15:restartNumberingAfterBreak="0">
     <w:nsid w:val="37CA0844"/>
     <w:multiLevelType w:val="hybridMultilevel"/>
     <w:tmpl w:val="82A4506C"/>
@@ -7407,7 +7539,7 @@
       </w:rPr>
     </w:lvl>
   </w:abstractNum>
-  <w:abstractNum w:abstractNumId="25" w15:restartNumberingAfterBreak="0">
+  <w:abstractNum w:abstractNumId="26" w15:restartNumberingAfterBreak="0">
     <w:nsid w:val="3AD9673D"/>
     <w:multiLevelType w:val="hybridMultilevel"/>
     <w:tmpl w:val="CFA68A48"/>
@@ -7520,7 +7652,7 @@
       </w:rPr>
     </w:lvl>
   </w:abstractNum>
-  <w:abstractNum w:abstractNumId="26" w15:restartNumberingAfterBreak="0">
+  <w:abstractNum w:abstractNumId="27" w15:restartNumberingAfterBreak="0">
     <w:nsid w:val="3B5155E7"/>
     <w:multiLevelType w:val="hybridMultilevel"/>
     <w:tmpl w:val="B518C6AE"/>
@@ -7609,7 +7741,7 @@
       </w:pPr>
     </w:lvl>
   </w:abstractNum>
-  <w:abstractNum w:abstractNumId="27" w15:restartNumberingAfterBreak="0">
+  <w:abstractNum w:abstractNumId="28" w15:restartNumberingAfterBreak="0">
     <w:nsid w:val="3B822073"/>
     <w:multiLevelType w:val="hybridMultilevel"/>
     <w:tmpl w:val="3DF41B62"/>
@@ -7701,7 +7833,7 @@
       </w:pPr>
     </w:lvl>
   </w:abstractNum>
-  <w:abstractNum w:abstractNumId="28" w15:restartNumberingAfterBreak="0">
+  <w:abstractNum w:abstractNumId="29" w15:restartNumberingAfterBreak="0">
     <w:nsid w:val="3C194698"/>
     <w:multiLevelType w:val="hybridMultilevel"/>
     <w:tmpl w:val="13668388"/>
@@ -7814,7 +7946,7 @@
       </w:rPr>
     </w:lvl>
   </w:abstractNum>
-  <w:abstractNum w:abstractNumId="29" w15:restartNumberingAfterBreak="0">
+  <w:abstractNum w:abstractNumId="30" w15:restartNumberingAfterBreak="0">
     <w:nsid w:val="421F5B04"/>
     <w:multiLevelType w:val="hybridMultilevel"/>
     <w:tmpl w:val="4C56DCB6"/>
@@ -7927,7 +8059,7 @@
       </w:rPr>
     </w:lvl>
   </w:abstractNum>
-  <w:abstractNum w:abstractNumId="30" w15:restartNumberingAfterBreak="0">
+  <w:abstractNum w:abstractNumId="31" w15:restartNumberingAfterBreak="0">
     <w:nsid w:val="43D5786D"/>
     <w:multiLevelType w:val="multilevel"/>
     <w:tmpl w:val="6F325F40"/>
@@ -8076,7 +8208,7 @@
       </w:rPr>
     </w:lvl>
   </w:abstractNum>
-  <w:abstractNum w:abstractNumId="31" w15:restartNumberingAfterBreak="0">
+  <w:abstractNum w:abstractNumId="32" w15:restartNumberingAfterBreak="0">
     <w:nsid w:val="4FB6324B"/>
     <w:multiLevelType w:val="hybridMultilevel"/>
     <w:tmpl w:val="42B239F8"/>
@@ -8189,7 +8321,7 @@
       </w:rPr>
     </w:lvl>
   </w:abstractNum>
-  <w:abstractNum w:abstractNumId="32" w15:restartNumberingAfterBreak="0">
+  <w:abstractNum w:abstractNumId="33" w15:restartNumberingAfterBreak="0">
     <w:nsid w:val="50AD3966"/>
     <w:multiLevelType w:val="hybridMultilevel"/>
     <w:tmpl w:val="8BDABD28"/>
@@ -8275,7 +8407,7 @@
       </w:pPr>
     </w:lvl>
   </w:abstractNum>
-  <w:abstractNum w:abstractNumId="33" w15:restartNumberingAfterBreak="0">
+  <w:abstractNum w:abstractNumId="34" w15:restartNumberingAfterBreak="0">
     <w:nsid w:val="5E8E4407"/>
     <w:multiLevelType w:val="multilevel"/>
     <w:tmpl w:val="A9F81062"/>
@@ -8396,7 +8528,7 @@
       </w:rPr>
     </w:lvl>
   </w:abstractNum>
-  <w:abstractNum w:abstractNumId="34" w15:restartNumberingAfterBreak="0">
+  <w:abstractNum w:abstractNumId="35" w15:restartNumberingAfterBreak="0">
     <w:nsid w:val="60D9259B"/>
     <w:multiLevelType w:val="hybridMultilevel"/>
     <w:tmpl w:val="BABAFFBA"/>
@@ -8509,7 +8641,7 @@
       </w:rPr>
     </w:lvl>
   </w:abstractNum>
-  <w:abstractNum w:abstractNumId="35" w15:restartNumberingAfterBreak="0">
+  <w:abstractNum w:abstractNumId="36" w15:restartNumberingAfterBreak="0">
     <w:nsid w:val="673478B5"/>
     <w:multiLevelType w:val="hybridMultilevel"/>
     <w:tmpl w:val="CF08183E"/>
@@ -8598,7 +8730,7 @@
       </w:pPr>
     </w:lvl>
   </w:abstractNum>
-  <w:abstractNum w:abstractNumId="36" w15:restartNumberingAfterBreak="0">
+  <w:abstractNum w:abstractNumId="37" w15:restartNumberingAfterBreak="0">
     <w:nsid w:val="6ECA1277"/>
     <w:multiLevelType w:val="hybridMultilevel"/>
     <w:tmpl w:val="A31CD30A"/>
@@ -8711,7 +8843,7 @@
       </w:rPr>
     </w:lvl>
   </w:abstractNum>
-  <w:abstractNum w:abstractNumId="37" w15:restartNumberingAfterBreak="0">
+  <w:abstractNum w:abstractNumId="38" w15:restartNumberingAfterBreak="0">
     <w:nsid w:val="6F5978BA"/>
     <w:multiLevelType w:val="hybridMultilevel"/>
     <w:tmpl w:val="9E860AC2"/>
@@ -8824,7 +8956,7 @@
       </w:rPr>
     </w:lvl>
   </w:abstractNum>
-  <w:abstractNum w:abstractNumId="38" w15:restartNumberingAfterBreak="0">
+  <w:abstractNum w:abstractNumId="39" w15:restartNumberingAfterBreak="0">
     <w:nsid w:val="79C84390"/>
     <w:multiLevelType w:val="hybridMultilevel"/>
     <w:tmpl w:val="9440BF34"/>
@@ -8913,7 +9045,7 @@
       </w:pPr>
     </w:lvl>
   </w:abstractNum>
-  <w:abstractNum w:abstractNumId="39" w15:restartNumberingAfterBreak="0">
+  <w:abstractNum w:abstractNumId="40" w15:restartNumberingAfterBreak="0">
     <w:nsid w:val="7FCB6EF6"/>
     <w:multiLevelType w:val="hybridMultilevel"/>
     <w:tmpl w:val="4620D144"/>
@@ -9026,74 +9158,74 @@
       </w:rPr>
     </w:lvl>
   </w:abstractNum>
-  <w:num w:numId="1">
+  <w:num w:numId="1" w16cid:durableId="1129935974">
+    <w:abstractNumId w:val="34"/>
+  </w:num>
+  <w:num w:numId="2" w16cid:durableId="94256563">
+    <w:abstractNumId w:val="16"/>
+  </w:num>
+  <w:num w:numId="3" w16cid:durableId="1290670800">
+    <w:abstractNumId w:val="0"/>
+  </w:num>
+  <w:num w:numId="4" w16cid:durableId="811214454">
+    <w:abstractNumId w:val="1"/>
+  </w:num>
+  <w:num w:numId="5" w16cid:durableId="1619800934">
+    <w:abstractNumId w:val="27"/>
+  </w:num>
+  <w:num w:numId="6" w16cid:durableId="1354528086">
+    <w:abstractNumId w:val="11"/>
+  </w:num>
+  <w:num w:numId="7" w16cid:durableId="114175527">
+    <w:abstractNumId w:val="35"/>
+  </w:num>
+  <w:num w:numId="8" w16cid:durableId="110711360">
+    <w:abstractNumId w:val="12"/>
+  </w:num>
+  <w:num w:numId="9" w16cid:durableId="250547571">
+    <w:abstractNumId w:val="36"/>
+  </w:num>
+  <w:num w:numId="10" w16cid:durableId="49427404">
+    <w:abstractNumId w:val="29"/>
+  </w:num>
+  <w:num w:numId="11" w16cid:durableId="1778058521">
+    <w:abstractNumId w:val="14"/>
+  </w:num>
+  <w:num w:numId="12" w16cid:durableId="1387025987">
+    <w:abstractNumId w:val="39"/>
+  </w:num>
+  <w:num w:numId="13" w16cid:durableId="804128263">
+    <w:abstractNumId w:val="8"/>
+  </w:num>
+  <w:num w:numId="14" w16cid:durableId="950818133">
+    <w:abstractNumId w:val="26"/>
+  </w:num>
+  <w:num w:numId="15" w16cid:durableId="1441874045">
+    <w:abstractNumId w:val="23"/>
+  </w:num>
+  <w:num w:numId="16" w16cid:durableId="698090879">
+    <w:abstractNumId w:val="30"/>
+  </w:num>
+  <w:num w:numId="17" w16cid:durableId="173227877">
+    <w:abstractNumId w:val="22"/>
+  </w:num>
+  <w:num w:numId="18" w16cid:durableId="144778891">
     <w:abstractNumId w:val="33"/>
   </w:num>
-  <w:num w:numId="2">
-    <w:abstractNumId w:val="15"/>
-  </w:num>
-  <w:num w:numId="3">
-    <w:abstractNumId w:val="0"/>
-  </w:num>
-  <w:num w:numId="4">
-    <w:abstractNumId w:val="1"/>
-  </w:num>
-  <w:num w:numId="5">
-    <w:abstractNumId w:val="26"/>
-  </w:num>
-  <w:num w:numId="6">
-    <w:abstractNumId w:val="11"/>
-  </w:num>
-  <w:num w:numId="7">
-    <w:abstractNumId w:val="34"/>
-  </w:num>
-  <w:num w:numId="8">
-    <w:abstractNumId w:val="12"/>
-  </w:num>
-  <w:num w:numId="9">
-    <w:abstractNumId w:val="35"/>
-  </w:num>
-  <w:num w:numId="10">
-    <w:abstractNumId w:val="28"/>
-  </w:num>
-  <w:num w:numId="11">
-    <w:abstractNumId w:val="13"/>
-  </w:num>
-  <w:num w:numId="12">
-    <w:abstractNumId w:val="38"/>
-  </w:num>
-  <w:num w:numId="13">
-    <w:abstractNumId w:val="8"/>
-  </w:num>
-  <w:num w:numId="14">
-    <w:abstractNumId w:val="25"/>
-  </w:num>
-  <w:num w:numId="15">
-    <w:abstractNumId w:val="22"/>
-  </w:num>
-  <w:num w:numId="16">
-    <w:abstractNumId w:val="29"/>
-  </w:num>
-  <w:num w:numId="17">
-    <w:abstractNumId w:val="21"/>
-  </w:num>
-  <w:num w:numId="18">
-    <w:abstractNumId w:val="32"/>
-  </w:num>
-  <w:num w:numId="19">
+  <w:num w:numId="19" w16cid:durableId="1927572463">
     <w:abstractNumId w:val="6"/>
   </w:num>
-  <w:num w:numId="20">
-    <w:abstractNumId w:val="39"/>
+  <w:num w:numId="20" w16cid:durableId="364520122">
+    <w:abstractNumId w:val="40"/>
   </w:num>
-  <w:num w:numId="21">
-    <w:abstractNumId w:val="17"/>
+  <w:num w:numId="21" w16cid:durableId="384262062">
+    <w:abstractNumId w:val="18"/>
   </w:num>
-  <w:num w:numId="22">
+  <w:num w:numId="22" w16cid:durableId="1217207621">
     <w:abstractNumId w:val="5"/>
   </w:num>
-  <w:num w:numId="23">
-    <w:abstractNumId w:val="33"/>
+  <w:num w:numId="23" w16cid:durableId="1217429192">
+    <w:abstractNumId w:val="34"/>
     <w:lvlOverride w:ilvl="0">
       <w:startOverride w:val="1"/>
     </w:lvlOverride>
@@ -9122,77 +9254,89 @@
       <w:startOverride w:val="1"/>
     </w:lvlOverride>
   </w:num>
-  <w:num w:numId="24">
+  <w:num w:numId="24" w16cid:durableId="127363251">
+    <w:abstractNumId w:val="25"/>
+  </w:num>
+  <w:num w:numId="25" w16cid:durableId="1461722543">
+    <w:abstractNumId w:val="4"/>
+  </w:num>
+  <w:num w:numId="26" w16cid:durableId="1007754494">
     <w:abstractNumId w:val="24"/>
   </w:num>
-  <w:num w:numId="25">
-    <w:abstractNumId w:val="4"/>
+  <w:num w:numId="27" w16cid:durableId="1814785364">
+    <w:abstractNumId w:val="28"/>
   </w:num>
-  <w:num w:numId="26">
-    <w:abstractNumId w:val="23"/>
-  </w:num>
-  <w:num w:numId="27">
-    <w:abstractNumId w:val="27"/>
-  </w:num>
-  <w:num w:numId="28">
+  <w:num w:numId="28" w16cid:durableId="2028826254">
     <w:abstractNumId w:val="7"/>
   </w:num>
-  <w:num w:numId="29">
+  <w:num w:numId="29" w16cid:durableId="777530318">
+    <w:abstractNumId w:val="38"/>
+  </w:num>
+  <w:num w:numId="30" w16cid:durableId="1846280710">
+    <w:abstractNumId w:val="10"/>
+  </w:num>
+  <w:num w:numId="31" w16cid:durableId="487593474">
+    <w:abstractNumId w:val="2"/>
+  </w:num>
+  <w:num w:numId="32" w16cid:durableId="291718833">
+    <w:abstractNumId w:val="21"/>
+  </w:num>
+  <w:num w:numId="33" w16cid:durableId="1837650185">
+    <w:abstractNumId w:val="3"/>
+  </w:num>
+  <w:num w:numId="34" w16cid:durableId="839344599">
+    <w:abstractNumId w:val="31"/>
+  </w:num>
+  <w:num w:numId="35" w16cid:durableId="1551110313">
+    <w:abstractNumId w:val="15"/>
+  </w:num>
+  <w:num w:numId="36" w16cid:durableId="721752350">
     <w:abstractNumId w:val="37"/>
   </w:num>
-  <w:num w:numId="30">
-    <w:abstractNumId w:val="10"/>
-  </w:num>
-  <w:num w:numId="31">
-    <w:abstractNumId w:val="2"/>
-  </w:num>
-  <w:num w:numId="32">
+  <w:num w:numId="37" w16cid:durableId="1260479582">
     <w:abstractNumId w:val="20"/>
   </w:num>
-  <w:num w:numId="33">
-    <w:abstractNumId w:val="3"/>
+  <w:num w:numId="38" w16cid:durableId="766265934">
+    <w:abstractNumId w:val="9"/>
   </w:num>
-  <w:num w:numId="34">
-    <w:abstractNumId w:val="30"/>
+  <w:num w:numId="39" w16cid:durableId="1227180088">
+    <w:abstractNumId w:val="17"/>
   </w:num>
-  <w:num w:numId="35">
-    <w:abstractNumId w:val="14"/>
+  <w:num w:numId="40" w16cid:durableId="1818372599">
+    <w:abstractNumId w:val="32"/>
   </w:num>
-  <w:num w:numId="36">
-    <w:abstractNumId w:val="36"/>
+  <w:num w:numId="41" w16cid:durableId="156919257">
+    <w:abstractNumId w:val="9"/>
   </w:num>
-  <w:num w:numId="37">
+  <w:num w:numId="42" w16cid:durableId="1030687422">
+    <w:abstractNumId w:val="34"/>
+  </w:num>
+  <w:num w:numId="43" w16cid:durableId="89935666">
+    <w:abstractNumId w:val="34"/>
+  </w:num>
+  <w:num w:numId="44" w16cid:durableId="2076589836">
+    <w:abstractNumId w:val="34"/>
+  </w:num>
+  <w:num w:numId="45" w16cid:durableId="829296456">
     <w:abstractNumId w:val="19"/>
   </w:num>
-  <w:num w:numId="38">
-    <w:abstractNumId w:val="9"/>
-  </w:num>
-  <w:num w:numId="39">
-    <w:abstractNumId w:val="16"/>
-  </w:num>
-  <w:num w:numId="40">
-    <w:abstractNumId w:val="31"/>
-  </w:num>
-  <w:num w:numId="41">
-    <w:abstractNumId w:val="9"/>
-  </w:num>
-  <w:num w:numId="42">
-    <w:abstractNumId w:val="33"/>
-  </w:num>
-  <w:num w:numId="43">
-    <w:abstractNumId w:val="33"/>
-  </w:num>
-  <w:num w:numId="44">
-    <w:abstractNumId w:val="33"/>
-  </w:num>
-  <w:num w:numId="45">
-    <w:abstractNumId w:val="18"/>
+  <w:num w:numId="46" w16cid:durableId="164444868">
+    <w:abstractNumId w:val="13"/>
+    <w:lvlOverride w:ilvl="0"/>
+    <w:lvlOverride w:ilvl="1"/>
+    <w:lvlOverride w:ilvl="2"/>
+    <w:lvlOverride w:ilvl="3"/>
+    <w:lvlOverride w:ilvl="4"/>
+    <w:lvlOverride w:ilvl="5"/>
+    <w:lvlOverride w:ilvl="6"/>
+    <w:lvlOverride w:ilvl="7"/>
+    <w:lvlOverride w:ilvl="8"/>
   </w:num>
 </w:numbering>
 </file>
 
 <file path=word/styles.xml><?xml version="1.0" encoding="utf-8"?>
-<w:styles xmlns:mc="http://schemas.openxmlformats.org/markup-compatibility/2006" xmlns:r="http://schemas.openxmlformats.org/officeDocument/2006/relationships" xmlns:w="http://schemas.openxmlformats.org/wordprocessingml/2006/main" xmlns:w14="http://schemas.microsoft.com/office/word/2010/wordml" xmlns:w15="http://schemas.microsoft.com/office/word/2012/wordml" xmlns:w16se="http://schemas.microsoft.com/office/word/2015/wordml/symex" mc:Ignorable="w14 w15 w16se">
+<w:styles xmlns:mc="http://schemas.openxmlformats.org/markup-compatibility/2006" xmlns:r="http://schemas.openxmlformats.org/officeDocument/2006/relationships" xmlns:w="http://schemas.openxmlformats.org/wordprocessingml/2006/main" xmlns:w14="http://schemas.microsoft.com/office/word/2010/wordml" xmlns:w15="http://schemas.microsoft.com/office/word/2012/wordml" xmlns:w16cex="http://schemas.microsoft.com/office/word/2018/wordml/cex" xmlns:w16cid="http://schemas.microsoft.com/office/word/2016/wordml/cid" xmlns:w16="http://schemas.microsoft.com/office/word/2018/wordml" xmlns:w16sdtdh="http://schemas.microsoft.com/office/word/2020/wordml/sdtdatahash" xmlns:w16se="http://schemas.microsoft.com/office/word/2015/wordml/symex" mc:Ignorable="w14 w15 w16se w16cid w16 w16cex w16sdtdh">
   <w:docDefaults>
     <w:rPrDefault>
       <w:rPr>
@@ -9208,7 +9352,7 @@
       </w:pPr>
     </w:pPrDefault>
   </w:docDefaults>
-  <w:latentStyles w:defLockedState="0" w:defUIPriority="99" w:defSemiHidden="0" w:defUnhideWhenUsed="0" w:defQFormat="0" w:count="371">
+  <w:latentStyles w:defLockedState="0" w:defUIPriority="99" w:defSemiHidden="0" w:defUnhideWhenUsed="0" w:defQFormat="0" w:count="376">
     <w:lsdException w:name="Normal" w:uiPriority="0" w:qFormat="1"/>
     <w:lsdException w:name="heading 1" w:uiPriority="0" w:qFormat="1"/>
     <w:lsdException w:name="heading 2" w:semiHidden="1" w:uiPriority="0" w:unhideWhenUsed="1" w:qFormat="1"/>
@@ -9580,6 +9724,11 @@
     <w:lsdException w:name="List Table 5 Dark Accent 6" w:uiPriority="50"/>
     <w:lsdException w:name="List Table 6 Colorful Accent 6" w:uiPriority="51"/>
     <w:lsdException w:name="List Table 7 Colorful Accent 6" w:uiPriority="52"/>
+    <w:lsdException w:name="Mention" w:semiHidden="1" w:unhideWhenUsed="1"/>
+    <w:lsdException w:name="Smart Hyperlink" w:semiHidden="1" w:unhideWhenUsed="1"/>
+    <w:lsdException w:name="Hashtag" w:semiHidden="1" w:unhideWhenUsed="1"/>
+    <w:lsdException w:name="Unresolved Mention" w:semiHidden="1" w:unhideWhenUsed="1"/>
+    <w:lsdException w:name="Smart Link" w:semiHidden="1" w:unhideWhenUsed="1"/>
   </w:latentStyles>
   <w:style w:type="paragraph" w:default="1" w:styleId="Normal">
     <w:name w:val="Normal"/>
@@ -10128,6 +10277,29 @@
       <w:szCs w:val="20"/>
     </w:rPr>
   </w:style>
+  <w:style w:type="table" w:styleId="TableGrid">
+    <w:name w:val="Table Grid"/>
+    <w:basedOn w:val="TableNormal"/>
+    <w:uiPriority w:val="39"/>
+    <w:rsid w:val="003E6821"/>
+    <w:pPr>
+      <w:spacing w:after="0" w:line="240" w:lineRule="auto"/>
+    </w:pPr>
+    <w:rPr>
+      <w:szCs w:val="20"/>
+      <w:lang w:bidi="hi-IN"/>
+    </w:rPr>
+    <w:tblPr>
+      <w:tblBorders>
+        <w:top w:val="single" w:sz="4" w:space="0" w:color="auto"/>
+        <w:left w:val="single" w:sz="4" w:space="0" w:color="auto"/>
+        <w:bottom w:val="single" w:sz="4" w:space="0" w:color="auto"/>
+        <w:right w:val="single" w:sz="4" w:space="0" w:color="auto"/>
+        <w:insideH w:val="single" w:sz="4" w:space="0" w:color="auto"/>
+        <w:insideV w:val="single" w:sz="4" w:space="0" w:color="auto"/>
+      </w:tblBorders>
+    </w:tblPr>
+  </w:style>
 </w:styles>
 </file>
 
@@ -10393,21 +10565,6 @@
 </file>
 
 <file path=customXml/item1.xml><?xml version="1.0" encoding="utf-8"?>
-<?mso-contentType ?>
-<FormTemplates xmlns="http://schemas.microsoft.com/sharepoint/v3/contenttype/forms">
-  <Display>DocumentLibraryForm</Display>
-  <Edit>DocumentLibraryForm</Edit>
-  <New>DocumentLibraryForm</New>
-</FormTemplates>
-</file>
-
-<file path=customXml/item2.xml><?xml version="1.0" encoding="utf-8"?>
-<p:properties xmlns:p="http://schemas.microsoft.com/office/2006/metadata/properties" xmlns:xsi="http://www.w3.org/2001/XMLSchema-instance" xmlns:pc="http://schemas.microsoft.com/office/infopath/2007/PartnerControls">
-  <documentManagement/>
-</p:properties>
-</file>
-
-<file path=customXml/item3.xml><?xml version="1.0" encoding="utf-8"?>
 <ct:contentTypeSchema xmlns:ct="http://schemas.microsoft.com/office/2006/metadata/contentType" xmlns:ma="http://schemas.microsoft.com/office/2006/metadata/properties/metaAttributes" ct:_="" ma:_="" ma:contentTypeName="Document" ma:contentTypeID="0x01010039EBF54247C96F47A5FD3FF257796833" ma:contentTypeVersion="0" ma:contentTypeDescription="Create a new document." ma:contentTypeScope="" ma:versionID="b931e3c7ec585b08509772f7e8eefc88">
   <xsd:schema xmlns:xsd="http://www.w3.org/2001/XMLSchema" xmlns:xs="http://www.w3.org/2001/XMLSchema" xmlns:p="http://schemas.microsoft.com/office/2006/metadata/properties" targetNamespace="http://schemas.microsoft.com/office/2006/metadata/properties" ma:root="true" ma:fieldsID="1b05d82d297216baf5b26c55225140df">
     <xsd:element name="properties">
@@ -10521,10 +10678,33 @@
 </ct:contentTypeSchema>
 </file>
 
+<file path=customXml/item2.xml><?xml version="1.0" encoding="utf-8"?>
+<p:properties xmlns:p="http://schemas.microsoft.com/office/2006/metadata/properties" xmlns:xsi="http://www.w3.org/2001/XMLSchema-instance" xmlns:pc="http://schemas.microsoft.com/office/infopath/2007/PartnerControls">
+  <documentManagement/>
+</p:properties>
+</file>
+
+<file path=customXml/item3.xml><?xml version="1.0" encoding="utf-8"?>
+<?mso-contentType ?>
+<FormTemplates xmlns="http://schemas.microsoft.com/sharepoint/v3/contenttype/forms">
+  <Display>DocumentLibraryForm</Display>
+  <Edit>DocumentLibraryForm</Edit>
+  <New>DocumentLibraryForm</New>
+</FormTemplates>
+</file>
+
 <file path=customXml/itemProps1.xml><?xml version="1.0" encoding="utf-8"?>
-<ds:datastoreItem xmlns:ds="http://schemas.openxmlformats.org/officeDocument/2006/customXml" ds:itemID="{9E42A1CC-DF69-42A0-AFEA-0052CC0403B8}">
+<ds:datastoreItem xmlns:ds="http://schemas.openxmlformats.org/officeDocument/2006/customXml" ds:itemID="{BD0B8F61-A184-4EC9-8662-E66A3DEBCE6F}">
   <ds:schemaRefs>
-    <ds:schemaRef ds:uri="http://schemas.microsoft.com/sharepoint/v3/contenttype/forms"/>
+    <ds:schemaRef ds:uri="http://schemas.microsoft.com/office/2006/metadata/contentType"/>
+    <ds:schemaRef ds:uri="http://schemas.microsoft.com/office/2006/metadata/properties/metaAttributes"/>
+    <ds:schemaRef ds:uri="http://www.w3.org/2001/XMLSchema"/>
+    <ds:schemaRef ds:uri="http://schemas.microsoft.com/office/2006/metadata/properties"/>
+    <ds:schemaRef ds:uri="http://schemas.openxmlformats.org/package/2006/metadata/core-properties"/>
+    <ds:schemaRef ds:uri="http://purl.org/dc/elements/1.1/"/>
+    <ds:schemaRef ds:uri="http://purl.org/dc/terms/"/>
+    <ds:schemaRef ds:uri="http://schemas.microsoft.com/internal/obd"/>
+    <ds:schemaRef ds:uri="http://schemas.microsoft.com/office/infopath/2007/PartnerControls"/>
   </ds:schemaRefs>
 </ds:datastoreItem>
 </file>
@@ -10539,17 +10719,9 @@
 </file>
 
 <file path=customXml/itemProps3.xml><?xml version="1.0" encoding="utf-8"?>
-<ds:datastoreItem xmlns:ds="http://schemas.openxmlformats.org/officeDocument/2006/customXml" ds:itemID="{BD0B8F61-A184-4EC9-8662-E66A3DEBCE6F}">
+<ds:datastoreItem xmlns:ds="http://schemas.openxmlformats.org/officeDocument/2006/customXml" ds:itemID="{9E42A1CC-DF69-42A0-AFEA-0052CC0403B8}">
   <ds:schemaRefs>
-    <ds:schemaRef ds:uri="http://schemas.microsoft.com/office/2006/metadata/contentType"/>
-    <ds:schemaRef ds:uri="http://schemas.microsoft.com/office/2006/metadata/properties/metaAttributes"/>
-    <ds:schemaRef ds:uri="http://www.w3.org/2001/XMLSchema"/>
-    <ds:schemaRef ds:uri="http://schemas.microsoft.com/office/2006/metadata/properties"/>
-    <ds:schemaRef ds:uri="http://schemas.openxmlformats.org/package/2006/metadata/core-properties"/>
-    <ds:schemaRef ds:uri="http://purl.org/dc/elements/1.1/"/>
-    <ds:schemaRef ds:uri="http://purl.org/dc/terms/"/>
-    <ds:schemaRef ds:uri="http://schemas.microsoft.com/internal/obd"/>
-    <ds:schemaRef ds:uri="http://schemas.microsoft.com/office/infopath/2007/PartnerControls"/>
+    <ds:schemaRef ds:uri="http://schemas.microsoft.com/sharepoint/v3/contenttype/forms"/>
   </ds:schemaRefs>
 </ds:datastoreItem>
 </file>
</xml_diff>